<commit_message>
commit before changing lineRelShoot. Currently a bug in there regarding rounding up/down
</commit_message>
<xml_diff>
--- a/LaserHelp/LaserGUIHelp.docx
+++ b/LaserHelp/LaserGUIHelp.docx
@@ -4,13 +4,56 @@
   <w:body>
     <w:p>
       <w:pPr>
-        <w:tabs>
-          <w:tab w:val="left" w:pos="3274"/>
-        </w:tabs>
+        <w:pStyle w:val="berschrift1"/>
         <w:rPr>
           <w:lang w:val="en-US"/>
         </w:rPr>
       </w:pPr>
+      <w:r>
+        <w:rPr>
+          <w:lang w:val="en-US"/>
+        </w:rPr>
+        <w:t>Laser GUI Help and Documentation</w:t>
+      </w:r>
+    </w:p>
+    <w:p>
+      <w:pPr>
+        <w:rPr>
+          <w:lang w:val="en-US"/>
+        </w:rPr>
+      </w:pPr>
+    </w:p>
+    <w:p>
+      <w:pPr>
+        <w:pStyle w:val="berschrift2"/>
+        <w:rPr>
+          <w:lang w:val="en-US"/>
+        </w:rPr>
+      </w:pPr>
+      <w:r>
+        <w:rPr>
+          <w:lang w:val="en-US"/>
+        </w:rPr>
+        <w:t>How to start</w:t>
+      </w:r>
+    </w:p>
+    <w:p>
+      <w:pPr>
+        <w:pStyle w:val="Listenabsatz"/>
+        <w:numPr>
+          <w:ilvl w:val="0"/>
+          <w:numId w:val="1"/>
+        </w:numPr>
+        <w:rPr>
+          <w:lang w:val="en-US"/>
+        </w:rPr>
+      </w:pPr>
+      <w:r>
+        <w:rPr>
+          <w:lang w:val="en-US"/>
+        </w:rPr>
+        <w:t>Double click laerGUI.bat</w:t>
+      </w:r>
     </w:p>
     <w:p>
       <w:pPr>
@@ -97,20 +140,115 @@
 </w:document>
 </file>
 
+<file path=word/numbering.xml><?xml version="1.0" encoding="utf-8"?>
+<w:numbering xmlns:wpc="http://schemas.microsoft.com/office/word/2010/wordprocessingCanvas" xmlns:cx="http://schemas.microsoft.com/office/drawing/2014/chartex" xmlns:cx1="http://schemas.microsoft.com/office/drawing/2015/9/8/chartex" xmlns:cx2="http://schemas.microsoft.com/office/drawing/2015/10/21/chartex" xmlns:cx3="http://schemas.microsoft.com/office/drawing/2016/5/9/chartex" xmlns:cx4="http://schemas.microsoft.com/office/drawing/2016/5/10/chartex" xmlns:cx5="http://schemas.microsoft.com/office/drawing/2016/5/11/chartex" xmlns:cx6="http://schemas.microsoft.com/office/drawing/2016/5/12/chartex" xmlns:cx7="http://schemas.microsoft.com/office/drawing/2016/5/13/chartex" xmlns:cx8="http://schemas.microsoft.com/office/drawing/2016/5/14/chartex" xmlns:mc="http://schemas.openxmlformats.org/markup-compatibility/2006" xmlns:aink="http://schemas.microsoft.com/office/drawing/2016/ink" xmlns:am3d="http://schemas.microsoft.com/office/drawing/2017/model3d" xmlns:o="urn:schemas-microsoft-com:office:office" xmlns:r="http://schemas.openxmlformats.org/officeDocument/2006/relationships" xmlns:m="http://schemas.openxmlformats.org/officeDocument/2006/math" xmlns:v="urn:schemas-microsoft-com:vml" xmlns:wp14="http://schemas.microsoft.com/office/word/2010/wordprocessingDrawing" xmlns:wp="http://schemas.openxmlformats.org/drawingml/2006/wordprocessingDrawing" xmlns:w10="urn:schemas-microsoft-com:office:word" xmlns:w="http://schemas.openxmlformats.org/wordprocessingml/2006/main" xmlns:w14="http://schemas.microsoft.com/office/word/2010/wordml" xmlns:w15="http://schemas.microsoft.com/office/word/2012/wordml" xmlns:w16cex="http://schemas.microsoft.com/office/word/2018/wordml/cex" xmlns:w16cid="http://schemas.microsoft.com/office/word/2016/wordml/cid" xmlns:w16="http://schemas.microsoft.com/office/word/2018/wordml" xmlns:w16se="http://schemas.microsoft.com/office/word/2015/wordml/symex" xmlns:wpg="http://schemas.microsoft.com/office/word/2010/wordprocessingGroup" xmlns:wpi="http://schemas.microsoft.com/office/word/2010/wordprocessingInk" xmlns:wne="http://schemas.microsoft.com/office/word/2006/wordml" xmlns:wps="http://schemas.microsoft.com/office/word/2010/wordprocessingShape" mc:Ignorable="w14 w15 w16se w16cid w16 w16cex wp14">
+  <w:abstractNum w:abstractNumId="0" w15:restartNumberingAfterBreak="0">
+    <w:nsid w:val="6FCF255A"/>
+    <w:multiLevelType w:val="hybridMultilevel"/>
+    <w:tmpl w:val="243A3854"/>
+    <w:lvl w:ilvl="0" w:tplc="0407000F">
+      <w:start w:val="1"/>
+      <w:numFmt w:val="decimal"/>
+      <w:lvlText w:val="%1."/>
+      <w:lvlJc w:val="left"/>
+      <w:pPr>
+        <w:ind w:left="720" w:hanging="360"/>
+      </w:pPr>
+      <w:rPr>
+        <w:rFonts w:hint="default"/>
+      </w:rPr>
+    </w:lvl>
+    <w:lvl w:ilvl="1" w:tplc="04070019" w:tentative="1">
+      <w:start w:val="1"/>
+      <w:numFmt w:val="lowerLetter"/>
+      <w:lvlText w:val="%2."/>
+      <w:lvlJc w:val="left"/>
+      <w:pPr>
+        <w:ind w:left="1440" w:hanging="360"/>
+      </w:pPr>
+    </w:lvl>
+    <w:lvl w:ilvl="2" w:tplc="0407001B" w:tentative="1">
+      <w:start w:val="1"/>
+      <w:numFmt w:val="lowerRoman"/>
+      <w:lvlText w:val="%3."/>
+      <w:lvlJc w:val="right"/>
+      <w:pPr>
+        <w:ind w:left="2160" w:hanging="180"/>
+      </w:pPr>
+    </w:lvl>
+    <w:lvl w:ilvl="3" w:tplc="0407000F" w:tentative="1">
+      <w:start w:val="1"/>
+      <w:numFmt w:val="decimal"/>
+      <w:lvlText w:val="%4."/>
+      <w:lvlJc w:val="left"/>
+      <w:pPr>
+        <w:ind w:left="2880" w:hanging="360"/>
+      </w:pPr>
+    </w:lvl>
+    <w:lvl w:ilvl="4" w:tplc="04070019" w:tentative="1">
+      <w:start w:val="1"/>
+      <w:numFmt w:val="lowerLetter"/>
+      <w:lvlText w:val="%5."/>
+      <w:lvlJc w:val="left"/>
+      <w:pPr>
+        <w:ind w:left="3600" w:hanging="360"/>
+      </w:pPr>
+    </w:lvl>
+    <w:lvl w:ilvl="5" w:tplc="0407001B" w:tentative="1">
+      <w:start w:val="1"/>
+      <w:numFmt w:val="lowerRoman"/>
+      <w:lvlText w:val="%6."/>
+      <w:lvlJc w:val="right"/>
+      <w:pPr>
+        <w:ind w:left="4320" w:hanging="180"/>
+      </w:pPr>
+    </w:lvl>
+    <w:lvl w:ilvl="6" w:tplc="0407000F" w:tentative="1">
+      <w:start w:val="1"/>
+      <w:numFmt w:val="decimal"/>
+      <w:lvlText w:val="%7."/>
+      <w:lvlJc w:val="left"/>
+      <w:pPr>
+        <w:ind w:left="5040" w:hanging="360"/>
+      </w:pPr>
+    </w:lvl>
+    <w:lvl w:ilvl="7" w:tplc="04070019" w:tentative="1">
+      <w:start w:val="1"/>
+      <w:numFmt w:val="lowerLetter"/>
+      <w:lvlText w:val="%8."/>
+      <w:lvlJc w:val="left"/>
+      <w:pPr>
+        <w:ind w:left="5760" w:hanging="360"/>
+      </w:pPr>
+    </w:lvl>
+    <w:lvl w:ilvl="8" w:tplc="0407001B" w:tentative="1">
+      <w:start w:val="1"/>
+      <w:numFmt w:val="lowerRoman"/>
+      <w:lvlText w:val="%9."/>
+      <w:lvlJc w:val="right"/>
+      <w:pPr>
+        <w:ind w:left="6480" w:hanging="180"/>
+      </w:pPr>
+    </w:lvl>
+  </w:abstractNum>
+  <w:num w:numId="1">
+    <w:abstractNumId w:val="0"/>
+  </w:num>
+</w:numbering>
+</file>
+
 <file path=word/styles.xml><?xml version="1.0" encoding="utf-8"?>
 <w:styles xmlns:mc="http://schemas.openxmlformats.org/markup-compatibility/2006" xmlns:r="http://schemas.openxmlformats.org/officeDocument/2006/relationships" xmlns:w="http://schemas.openxmlformats.org/wordprocessingml/2006/main" xmlns:w14="http://schemas.microsoft.com/office/word/2010/wordml" xmlns:w15="http://schemas.microsoft.com/office/word/2012/wordml" xmlns:w16cex="http://schemas.microsoft.com/office/word/2018/wordml/cex" xmlns:w16cid="http://schemas.microsoft.com/office/word/2016/wordml/cid" xmlns:w16="http://schemas.microsoft.com/office/word/2018/wordml" xmlns:w16se="http://schemas.microsoft.com/office/word/2015/wordml/symex" mc:Ignorable="w14 w15 w16se w16cid w16 w16cex">
   <w:docDefaults>
     <w:rPrDefault>
       <w:rPr>
         <w:rFonts w:asciiTheme="minorHAnsi" w:eastAsiaTheme="minorEastAsia" w:hAnsiTheme="minorHAnsi" w:cstheme="minorBidi"/>
-        <w:sz w:val="22"/>
-        <w:szCs w:val="22"/>
         <w:lang w:val="de-DE" w:eastAsia="zh-CN" w:bidi="ar-SA"/>
       </w:rPr>
     </w:rPrDefault>
     <w:pPrDefault>
       <w:pPr>
-        <w:spacing w:after="160" w:line="259" w:lineRule="auto"/>
+        <w:spacing w:before="100" w:after="200" w:line="276" w:lineRule="auto"/>
       </w:pPr>
     </w:pPrDefault>
   </w:docDefaults>
@@ -495,6 +633,214 @@
   <w:style w:type="paragraph" w:default="1" w:styleId="Standard">
     <w:name w:val="Normal"/>
     <w:qFormat/>
+    <w:rsid w:val="007568C6"/>
+  </w:style>
+  <w:style w:type="paragraph" w:styleId="berschrift1">
+    <w:name w:val="heading 1"/>
+    <w:basedOn w:val="Standard"/>
+    <w:next w:val="Standard"/>
+    <w:link w:val="berschrift1Zchn"/>
+    <w:uiPriority w:val="9"/>
+    <w:qFormat/>
+    <w:rsid w:val="007568C6"/>
+    <w:pPr>
+      <w:pBdr>
+        <w:top w:val="single" w:sz="24" w:space="0" w:color="4472C4" w:themeColor="accent1"/>
+        <w:left w:val="single" w:sz="24" w:space="0" w:color="4472C4" w:themeColor="accent1"/>
+        <w:bottom w:val="single" w:sz="24" w:space="0" w:color="4472C4" w:themeColor="accent1"/>
+        <w:right w:val="single" w:sz="24" w:space="0" w:color="4472C4" w:themeColor="accent1"/>
+      </w:pBdr>
+      <w:shd w:val="clear" w:color="auto" w:fill="4472C4" w:themeFill="accent1"/>
+      <w:spacing w:after="0"/>
+      <w:outlineLvl w:val="0"/>
+    </w:pPr>
+    <w:rPr>
+      <w:caps/>
+      <w:color w:val="FFFFFF" w:themeColor="background1"/>
+      <w:spacing w:val="15"/>
+      <w:sz w:val="22"/>
+      <w:szCs w:val="22"/>
+    </w:rPr>
+  </w:style>
+  <w:style w:type="paragraph" w:styleId="berschrift2">
+    <w:name w:val="heading 2"/>
+    <w:basedOn w:val="Standard"/>
+    <w:next w:val="Standard"/>
+    <w:link w:val="berschrift2Zchn"/>
+    <w:uiPriority w:val="9"/>
+    <w:unhideWhenUsed/>
+    <w:qFormat/>
+    <w:rsid w:val="007568C6"/>
+    <w:pPr>
+      <w:pBdr>
+        <w:top w:val="single" w:sz="24" w:space="0" w:color="D9E2F3" w:themeColor="accent1" w:themeTint="33"/>
+        <w:left w:val="single" w:sz="24" w:space="0" w:color="D9E2F3" w:themeColor="accent1" w:themeTint="33"/>
+        <w:bottom w:val="single" w:sz="24" w:space="0" w:color="D9E2F3" w:themeColor="accent1" w:themeTint="33"/>
+        <w:right w:val="single" w:sz="24" w:space="0" w:color="D9E2F3" w:themeColor="accent1" w:themeTint="33"/>
+      </w:pBdr>
+      <w:shd w:val="clear" w:color="auto" w:fill="D9E2F3" w:themeFill="accent1" w:themeFillTint="33"/>
+      <w:spacing w:after="0"/>
+      <w:outlineLvl w:val="1"/>
+    </w:pPr>
+    <w:rPr>
+      <w:caps/>
+      <w:spacing w:val="15"/>
+    </w:rPr>
+  </w:style>
+  <w:style w:type="paragraph" w:styleId="berschrift3">
+    <w:name w:val="heading 3"/>
+    <w:basedOn w:val="Standard"/>
+    <w:next w:val="Standard"/>
+    <w:link w:val="berschrift3Zchn"/>
+    <w:uiPriority w:val="9"/>
+    <w:unhideWhenUsed/>
+    <w:qFormat/>
+    <w:rsid w:val="007568C6"/>
+    <w:pPr>
+      <w:pBdr>
+        <w:top w:val="single" w:sz="6" w:space="2" w:color="4472C4" w:themeColor="accent1"/>
+      </w:pBdr>
+      <w:spacing w:before="300" w:after="0"/>
+      <w:outlineLvl w:val="2"/>
+    </w:pPr>
+    <w:rPr>
+      <w:caps/>
+      <w:color w:val="1F3763" w:themeColor="accent1" w:themeShade="7F"/>
+      <w:spacing w:val="15"/>
+    </w:rPr>
+  </w:style>
+  <w:style w:type="paragraph" w:styleId="berschrift4">
+    <w:name w:val="heading 4"/>
+    <w:basedOn w:val="Standard"/>
+    <w:next w:val="Standard"/>
+    <w:link w:val="berschrift4Zchn"/>
+    <w:uiPriority w:val="9"/>
+    <w:semiHidden/>
+    <w:unhideWhenUsed/>
+    <w:qFormat/>
+    <w:rsid w:val="007568C6"/>
+    <w:pPr>
+      <w:pBdr>
+        <w:top w:val="dotted" w:sz="6" w:space="2" w:color="4472C4" w:themeColor="accent1"/>
+      </w:pBdr>
+      <w:spacing w:before="200" w:after="0"/>
+      <w:outlineLvl w:val="3"/>
+    </w:pPr>
+    <w:rPr>
+      <w:caps/>
+      <w:color w:val="2F5496" w:themeColor="accent1" w:themeShade="BF"/>
+      <w:spacing w:val="10"/>
+    </w:rPr>
+  </w:style>
+  <w:style w:type="paragraph" w:styleId="berschrift5">
+    <w:name w:val="heading 5"/>
+    <w:basedOn w:val="Standard"/>
+    <w:next w:val="Standard"/>
+    <w:link w:val="berschrift5Zchn"/>
+    <w:uiPriority w:val="9"/>
+    <w:semiHidden/>
+    <w:unhideWhenUsed/>
+    <w:qFormat/>
+    <w:rsid w:val="007568C6"/>
+    <w:pPr>
+      <w:pBdr>
+        <w:bottom w:val="single" w:sz="6" w:space="1" w:color="4472C4" w:themeColor="accent1"/>
+      </w:pBdr>
+      <w:spacing w:before="200" w:after="0"/>
+      <w:outlineLvl w:val="4"/>
+    </w:pPr>
+    <w:rPr>
+      <w:caps/>
+      <w:color w:val="2F5496" w:themeColor="accent1" w:themeShade="BF"/>
+      <w:spacing w:val="10"/>
+    </w:rPr>
+  </w:style>
+  <w:style w:type="paragraph" w:styleId="berschrift6">
+    <w:name w:val="heading 6"/>
+    <w:basedOn w:val="Standard"/>
+    <w:next w:val="Standard"/>
+    <w:link w:val="berschrift6Zchn"/>
+    <w:uiPriority w:val="9"/>
+    <w:semiHidden/>
+    <w:unhideWhenUsed/>
+    <w:qFormat/>
+    <w:rsid w:val="007568C6"/>
+    <w:pPr>
+      <w:pBdr>
+        <w:bottom w:val="dotted" w:sz="6" w:space="1" w:color="4472C4" w:themeColor="accent1"/>
+      </w:pBdr>
+      <w:spacing w:before="200" w:after="0"/>
+      <w:outlineLvl w:val="5"/>
+    </w:pPr>
+    <w:rPr>
+      <w:caps/>
+      <w:color w:val="2F5496" w:themeColor="accent1" w:themeShade="BF"/>
+      <w:spacing w:val="10"/>
+    </w:rPr>
+  </w:style>
+  <w:style w:type="paragraph" w:styleId="berschrift7">
+    <w:name w:val="heading 7"/>
+    <w:basedOn w:val="Standard"/>
+    <w:next w:val="Standard"/>
+    <w:link w:val="berschrift7Zchn"/>
+    <w:uiPriority w:val="9"/>
+    <w:semiHidden/>
+    <w:unhideWhenUsed/>
+    <w:qFormat/>
+    <w:rsid w:val="007568C6"/>
+    <w:pPr>
+      <w:spacing w:before="200" w:after="0"/>
+      <w:outlineLvl w:val="6"/>
+    </w:pPr>
+    <w:rPr>
+      <w:caps/>
+      <w:color w:val="2F5496" w:themeColor="accent1" w:themeShade="BF"/>
+      <w:spacing w:val="10"/>
+    </w:rPr>
+  </w:style>
+  <w:style w:type="paragraph" w:styleId="berschrift8">
+    <w:name w:val="heading 8"/>
+    <w:basedOn w:val="Standard"/>
+    <w:next w:val="Standard"/>
+    <w:link w:val="berschrift8Zchn"/>
+    <w:uiPriority w:val="9"/>
+    <w:semiHidden/>
+    <w:unhideWhenUsed/>
+    <w:qFormat/>
+    <w:rsid w:val="007568C6"/>
+    <w:pPr>
+      <w:spacing w:before="200" w:after="0"/>
+      <w:outlineLvl w:val="7"/>
+    </w:pPr>
+    <w:rPr>
+      <w:caps/>
+      <w:spacing w:val="10"/>
+      <w:sz w:val="18"/>
+      <w:szCs w:val="18"/>
+    </w:rPr>
+  </w:style>
+  <w:style w:type="paragraph" w:styleId="berschrift9">
+    <w:name w:val="heading 9"/>
+    <w:basedOn w:val="Standard"/>
+    <w:next w:val="Standard"/>
+    <w:link w:val="berschrift9Zchn"/>
+    <w:uiPriority w:val="9"/>
+    <w:semiHidden/>
+    <w:unhideWhenUsed/>
+    <w:qFormat/>
+    <w:rsid w:val="007568C6"/>
+    <w:pPr>
+      <w:spacing w:before="200" w:after="0"/>
+      <w:outlineLvl w:val="8"/>
+    </w:pPr>
+    <w:rPr>
+      <w:i/>
+      <w:iCs/>
+      <w:caps/>
+      <w:spacing w:val="10"/>
+      <w:sz w:val="18"/>
+      <w:szCs w:val="18"/>
+    </w:rPr>
   </w:style>
   <w:style w:type="character" w:default="1" w:styleId="Absatz-Standardschriftart">
     <w:name w:val="Default Paragraph Font"/>
@@ -522,6 +868,387 @@
     <w:uiPriority w:val="99"/>
     <w:semiHidden/>
     <w:unhideWhenUsed/>
+  </w:style>
+  <w:style w:type="character" w:customStyle="1" w:styleId="berschrift1Zchn">
+    <w:name w:val="Überschrift 1 Zchn"/>
+    <w:basedOn w:val="Absatz-Standardschriftart"/>
+    <w:link w:val="berschrift1"/>
+    <w:uiPriority w:val="9"/>
+    <w:rsid w:val="007568C6"/>
+    <w:rPr>
+      <w:caps/>
+      <w:color w:val="FFFFFF" w:themeColor="background1"/>
+      <w:spacing w:val="15"/>
+      <w:sz w:val="22"/>
+      <w:szCs w:val="22"/>
+      <w:shd w:val="clear" w:color="auto" w:fill="4472C4" w:themeFill="accent1"/>
+    </w:rPr>
+  </w:style>
+  <w:style w:type="character" w:customStyle="1" w:styleId="berschrift2Zchn">
+    <w:name w:val="Überschrift 2 Zchn"/>
+    <w:basedOn w:val="Absatz-Standardschriftart"/>
+    <w:link w:val="berschrift2"/>
+    <w:uiPriority w:val="9"/>
+    <w:rsid w:val="007568C6"/>
+    <w:rPr>
+      <w:caps/>
+      <w:spacing w:val="15"/>
+      <w:shd w:val="clear" w:color="auto" w:fill="D9E2F3" w:themeFill="accent1" w:themeFillTint="33"/>
+    </w:rPr>
+  </w:style>
+  <w:style w:type="character" w:customStyle="1" w:styleId="berschrift3Zchn">
+    <w:name w:val="Überschrift 3 Zchn"/>
+    <w:basedOn w:val="Absatz-Standardschriftart"/>
+    <w:link w:val="berschrift3"/>
+    <w:uiPriority w:val="9"/>
+    <w:rsid w:val="007568C6"/>
+    <w:rPr>
+      <w:caps/>
+      <w:color w:val="1F3763" w:themeColor="accent1" w:themeShade="7F"/>
+      <w:spacing w:val="15"/>
+    </w:rPr>
+  </w:style>
+  <w:style w:type="character" w:customStyle="1" w:styleId="berschrift4Zchn">
+    <w:name w:val="Überschrift 4 Zchn"/>
+    <w:basedOn w:val="Absatz-Standardschriftart"/>
+    <w:link w:val="berschrift4"/>
+    <w:uiPriority w:val="9"/>
+    <w:semiHidden/>
+    <w:rsid w:val="007568C6"/>
+    <w:rPr>
+      <w:caps/>
+      <w:color w:val="2F5496" w:themeColor="accent1" w:themeShade="BF"/>
+      <w:spacing w:val="10"/>
+    </w:rPr>
+  </w:style>
+  <w:style w:type="character" w:customStyle="1" w:styleId="berschrift5Zchn">
+    <w:name w:val="Überschrift 5 Zchn"/>
+    <w:basedOn w:val="Absatz-Standardschriftart"/>
+    <w:link w:val="berschrift5"/>
+    <w:uiPriority w:val="9"/>
+    <w:semiHidden/>
+    <w:rsid w:val="007568C6"/>
+    <w:rPr>
+      <w:caps/>
+      <w:color w:val="2F5496" w:themeColor="accent1" w:themeShade="BF"/>
+      <w:spacing w:val="10"/>
+    </w:rPr>
+  </w:style>
+  <w:style w:type="character" w:customStyle="1" w:styleId="berschrift6Zchn">
+    <w:name w:val="Überschrift 6 Zchn"/>
+    <w:basedOn w:val="Absatz-Standardschriftart"/>
+    <w:link w:val="berschrift6"/>
+    <w:uiPriority w:val="9"/>
+    <w:semiHidden/>
+    <w:rsid w:val="007568C6"/>
+    <w:rPr>
+      <w:caps/>
+      <w:color w:val="2F5496" w:themeColor="accent1" w:themeShade="BF"/>
+      <w:spacing w:val="10"/>
+    </w:rPr>
+  </w:style>
+  <w:style w:type="character" w:customStyle="1" w:styleId="berschrift7Zchn">
+    <w:name w:val="Überschrift 7 Zchn"/>
+    <w:basedOn w:val="Absatz-Standardschriftart"/>
+    <w:link w:val="berschrift7"/>
+    <w:uiPriority w:val="9"/>
+    <w:semiHidden/>
+    <w:rsid w:val="007568C6"/>
+    <w:rPr>
+      <w:caps/>
+      <w:color w:val="2F5496" w:themeColor="accent1" w:themeShade="BF"/>
+      <w:spacing w:val="10"/>
+    </w:rPr>
+  </w:style>
+  <w:style w:type="character" w:customStyle="1" w:styleId="berschrift8Zchn">
+    <w:name w:val="Überschrift 8 Zchn"/>
+    <w:basedOn w:val="Absatz-Standardschriftart"/>
+    <w:link w:val="berschrift8"/>
+    <w:uiPriority w:val="9"/>
+    <w:semiHidden/>
+    <w:rsid w:val="007568C6"/>
+    <w:rPr>
+      <w:caps/>
+      <w:spacing w:val="10"/>
+      <w:sz w:val="18"/>
+      <w:szCs w:val="18"/>
+    </w:rPr>
+  </w:style>
+  <w:style w:type="character" w:customStyle="1" w:styleId="berschrift9Zchn">
+    <w:name w:val="Überschrift 9 Zchn"/>
+    <w:basedOn w:val="Absatz-Standardschriftart"/>
+    <w:link w:val="berschrift9"/>
+    <w:uiPriority w:val="9"/>
+    <w:semiHidden/>
+    <w:rsid w:val="007568C6"/>
+    <w:rPr>
+      <w:i/>
+      <w:iCs/>
+      <w:caps/>
+      <w:spacing w:val="10"/>
+      <w:sz w:val="18"/>
+      <w:szCs w:val="18"/>
+    </w:rPr>
+  </w:style>
+  <w:style w:type="paragraph" w:styleId="Beschriftung">
+    <w:name w:val="caption"/>
+    <w:basedOn w:val="Standard"/>
+    <w:next w:val="Standard"/>
+    <w:uiPriority w:val="35"/>
+    <w:semiHidden/>
+    <w:unhideWhenUsed/>
+    <w:qFormat/>
+    <w:rsid w:val="007568C6"/>
+    <w:rPr>
+      <w:b/>
+      <w:bCs/>
+      <w:color w:val="2F5496" w:themeColor="accent1" w:themeShade="BF"/>
+      <w:sz w:val="16"/>
+      <w:szCs w:val="16"/>
+    </w:rPr>
+  </w:style>
+  <w:style w:type="paragraph" w:styleId="Titel">
+    <w:name w:val="Title"/>
+    <w:basedOn w:val="Standard"/>
+    <w:next w:val="Standard"/>
+    <w:link w:val="TitelZchn"/>
+    <w:uiPriority w:val="10"/>
+    <w:qFormat/>
+    <w:rsid w:val="007568C6"/>
+    <w:pPr>
+      <w:spacing w:before="0" w:after="0"/>
+    </w:pPr>
+    <w:rPr>
+      <w:rFonts w:asciiTheme="majorHAnsi" w:eastAsiaTheme="majorEastAsia" w:hAnsiTheme="majorHAnsi" w:cstheme="majorBidi"/>
+      <w:caps/>
+      <w:color w:val="4472C4" w:themeColor="accent1"/>
+      <w:spacing w:val="10"/>
+      <w:sz w:val="52"/>
+      <w:szCs w:val="52"/>
+    </w:rPr>
+  </w:style>
+  <w:style w:type="character" w:customStyle="1" w:styleId="TitelZchn">
+    <w:name w:val="Titel Zchn"/>
+    <w:basedOn w:val="Absatz-Standardschriftart"/>
+    <w:link w:val="Titel"/>
+    <w:uiPriority w:val="10"/>
+    <w:rsid w:val="007568C6"/>
+    <w:rPr>
+      <w:rFonts w:asciiTheme="majorHAnsi" w:eastAsiaTheme="majorEastAsia" w:hAnsiTheme="majorHAnsi" w:cstheme="majorBidi"/>
+      <w:caps/>
+      <w:color w:val="4472C4" w:themeColor="accent1"/>
+      <w:spacing w:val="10"/>
+      <w:sz w:val="52"/>
+      <w:szCs w:val="52"/>
+    </w:rPr>
+  </w:style>
+  <w:style w:type="paragraph" w:styleId="Untertitel">
+    <w:name w:val="Subtitle"/>
+    <w:basedOn w:val="Standard"/>
+    <w:next w:val="Standard"/>
+    <w:link w:val="UntertitelZchn"/>
+    <w:uiPriority w:val="11"/>
+    <w:qFormat/>
+    <w:rsid w:val="007568C6"/>
+    <w:pPr>
+      <w:spacing w:before="0" w:after="500" w:line="240" w:lineRule="auto"/>
+    </w:pPr>
+    <w:rPr>
+      <w:caps/>
+      <w:color w:val="595959" w:themeColor="text1" w:themeTint="A6"/>
+      <w:spacing w:val="10"/>
+      <w:sz w:val="21"/>
+      <w:szCs w:val="21"/>
+    </w:rPr>
+  </w:style>
+  <w:style w:type="character" w:customStyle="1" w:styleId="UntertitelZchn">
+    <w:name w:val="Untertitel Zchn"/>
+    <w:basedOn w:val="Absatz-Standardschriftart"/>
+    <w:link w:val="Untertitel"/>
+    <w:uiPriority w:val="11"/>
+    <w:rsid w:val="007568C6"/>
+    <w:rPr>
+      <w:caps/>
+      <w:color w:val="595959" w:themeColor="text1" w:themeTint="A6"/>
+      <w:spacing w:val="10"/>
+      <w:sz w:val="21"/>
+      <w:szCs w:val="21"/>
+    </w:rPr>
+  </w:style>
+  <w:style w:type="character" w:styleId="Fett">
+    <w:name w:val="Strong"/>
+    <w:uiPriority w:val="22"/>
+    <w:qFormat/>
+    <w:rsid w:val="007568C6"/>
+    <w:rPr>
+      <w:b/>
+      <w:bCs/>
+    </w:rPr>
+  </w:style>
+  <w:style w:type="character" w:styleId="Hervorhebung">
+    <w:name w:val="Emphasis"/>
+    <w:uiPriority w:val="20"/>
+    <w:qFormat/>
+    <w:rsid w:val="007568C6"/>
+    <w:rPr>
+      <w:caps/>
+      <w:color w:val="1F3763" w:themeColor="accent1" w:themeShade="7F"/>
+      <w:spacing w:val="5"/>
+    </w:rPr>
+  </w:style>
+  <w:style w:type="paragraph" w:styleId="KeinLeerraum">
+    <w:name w:val="No Spacing"/>
+    <w:uiPriority w:val="1"/>
+    <w:qFormat/>
+    <w:rsid w:val="007568C6"/>
+    <w:pPr>
+      <w:spacing w:after="0" w:line="240" w:lineRule="auto"/>
+    </w:pPr>
+  </w:style>
+  <w:style w:type="paragraph" w:styleId="Zitat">
+    <w:name w:val="Quote"/>
+    <w:basedOn w:val="Standard"/>
+    <w:next w:val="Standard"/>
+    <w:link w:val="ZitatZchn"/>
+    <w:uiPriority w:val="29"/>
+    <w:qFormat/>
+    <w:rsid w:val="007568C6"/>
+    <w:rPr>
+      <w:i/>
+      <w:iCs/>
+      <w:sz w:val="24"/>
+      <w:szCs w:val="24"/>
+    </w:rPr>
+  </w:style>
+  <w:style w:type="character" w:customStyle="1" w:styleId="ZitatZchn">
+    <w:name w:val="Zitat Zchn"/>
+    <w:basedOn w:val="Absatz-Standardschriftart"/>
+    <w:link w:val="Zitat"/>
+    <w:uiPriority w:val="29"/>
+    <w:rsid w:val="007568C6"/>
+    <w:rPr>
+      <w:i/>
+      <w:iCs/>
+      <w:sz w:val="24"/>
+      <w:szCs w:val="24"/>
+    </w:rPr>
+  </w:style>
+  <w:style w:type="paragraph" w:styleId="IntensivesZitat">
+    <w:name w:val="Intense Quote"/>
+    <w:basedOn w:val="Standard"/>
+    <w:next w:val="Standard"/>
+    <w:link w:val="IntensivesZitatZchn"/>
+    <w:uiPriority w:val="30"/>
+    <w:qFormat/>
+    <w:rsid w:val="007568C6"/>
+    <w:pPr>
+      <w:spacing w:before="240" w:after="240" w:line="240" w:lineRule="auto"/>
+      <w:ind w:left="1080" w:right="1080"/>
+      <w:jc w:val="center"/>
+    </w:pPr>
+    <w:rPr>
+      <w:color w:val="4472C4" w:themeColor="accent1"/>
+      <w:sz w:val="24"/>
+      <w:szCs w:val="24"/>
+    </w:rPr>
+  </w:style>
+  <w:style w:type="character" w:customStyle="1" w:styleId="IntensivesZitatZchn">
+    <w:name w:val="Intensives Zitat Zchn"/>
+    <w:basedOn w:val="Absatz-Standardschriftart"/>
+    <w:link w:val="IntensivesZitat"/>
+    <w:uiPriority w:val="30"/>
+    <w:rsid w:val="007568C6"/>
+    <w:rPr>
+      <w:color w:val="4472C4" w:themeColor="accent1"/>
+      <w:sz w:val="24"/>
+      <w:szCs w:val="24"/>
+    </w:rPr>
+  </w:style>
+  <w:style w:type="character" w:styleId="SchwacheHervorhebung">
+    <w:name w:val="Subtle Emphasis"/>
+    <w:uiPriority w:val="19"/>
+    <w:qFormat/>
+    <w:rsid w:val="007568C6"/>
+    <w:rPr>
+      <w:i/>
+      <w:iCs/>
+      <w:color w:val="1F3763" w:themeColor="accent1" w:themeShade="7F"/>
+    </w:rPr>
+  </w:style>
+  <w:style w:type="character" w:styleId="IntensiveHervorhebung">
+    <w:name w:val="Intense Emphasis"/>
+    <w:uiPriority w:val="21"/>
+    <w:qFormat/>
+    <w:rsid w:val="007568C6"/>
+    <w:rPr>
+      <w:b/>
+      <w:bCs/>
+      <w:caps/>
+      <w:color w:val="1F3763" w:themeColor="accent1" w:themeShade="7F"/>
+      <w:spacing w:val="10"/>
+    </w:rPr>
+  </w:style>
+  <w:style w:type="character" w:styleId="SchwacherVerweis">
+    <w:name w:val="Subtle Reference"/>
+    <w:uiPriority w:val="31"/>
+    <w:qFormat/>
+    <w:rsid w:val="007568C6"/>
+    <w:rPr>
+      <w:b/>
+      <w:bCs/>
+      <w:color w:val="4472C4" w:themeColor="accent1"/>
+    </w:rPr>
+  </w:style>
+  <w:style w:type="character" w:styleId="IntensiverVerweis">
+    <w:name w:val="Intense Reference"/>
+    <w:uiPriority w:val="32"/>
+    <w:qFormat/>
+    <w:rsid w:val="007568C6"/>
+    <w:rPr>
+      <w:b/>
+      <w:bCs/>
+      <w:i/>
+      <w:iCs/>
+      <w:caps/>
+      <w:color w:val="4472C4" w:themeColor="accent1"/>
+    </w:rPr>
+  </w:style>
+  <w:style w:type="character" w:styleId="Buchtitel">
+    <w:name w:val="Book Title"/>
+    <w:uiPriority w:val="33"/>
+    <w:qFormat/>
+    <w:rsid w:val="007568C6"/>
+    <w:rPr>
+      <w:b/>
+      <w:bCs/>
+      <w:i/>
+      <w:iCs/>
+      <w:spacing w:val="0"/>
+    </w:rPr>
+  </w:style>
+  <w:style w:type="paragraph" w:styleId="Inhaltsverzeichnisberschrift">
+    <w:name w:val="TOC Heading"/>
+    <w:basedOn w:val="berschrift1"/>
+    <w:next w:val="Standard"/>
+    <w:uiPriority w:val="39"/>
+    <w:semiHidden/>
+    <w:unhideWhenUsed/>
+    <w:qFormat/>
+    <w:rsid w:val="007568C6"/>
+    <w:pPr>
+      <w:outlineLvl w:val="9"/>
+    </w:pPr>
+  </w:style>
+  <w:style w:type="paragraph" w:styleId="Listenabsatz">
+    <w:name w:val="List Paragraph"/>
+    <w:basedOn w:val="Standard"/>
+    <w:uiPriority w:val="34"/>
+    <w:qFormat/>
+    <w:rsid w:val="007568C6"/>
+    <w:pPr>
+      <w:ind w:left="720"/>
+      <w:contextualSpacing/>
+    </w:pPr>
   </w:style>
 </w:styles>
 </file>

</xml_diff>

<commit_message>
Made gui non-resizable so that widgets dont get hidden
</commit_message>
<xml_diff>
--- a/LaserHelp/LaserGUIHelp.docx
+++ b/LaserHelp/LaserGUIHelp.docx
@@ -18,13 +18,6 @@
     </w:p>
     <w:p>
       <w:pPr>
-        <w:rPr>
-          <w:lang w:val="en-US"/>
-        </w:rPr>
-      </w:pPr>
-    </w:p>
-    <w:p>
-      <w:pPr>
         <w:pStyle w:val="berschrift2"/>
         <w:rPr>
           <w:lang w:val="en-US"/>
@@ -42,7 +35,7 @@
         <w:pStyle w:val="Listenabsatz"/>
         <w:numPr>
           <w:ilvl w:val="0"/>
-          <w:numId w:val="1"/>
+          <w:numId w:val="3"/>
         </w:numPr>
         <w:rPr>
           <w:lang w:val="en-US"/>
@@ -50,9 +43,219 @@
       </w:pPr>
       <w:r>
         <w:rPr>
-          <w:lang w:val="en-US"/>
-        </w:rPr>
-        <w:t>Double click laerGUI.bat</w:t>
+          <w:b/>
+          <w:lang w:val="en-US"/>
+        </w:rPr>
+        <w:t>Double click la</w:t>
+      </w:r>
+      <w:r>
+        <w:rPr>
+          <w:b/>
+          <w:lang w:val="en-US"/>
+        </w:rPr>
+        <w:t>s</w:t>
+      </w:r>
+      <w:r>
+        <w:rPr>
+          <w:b/>
+          <w:lang w:val="en-US"/>
+        </w:rPr>
+        <w:t>erGUI.bat</w:t>
+      </w:r>
+      <w:r>
+        <w:rPr>
+          <w:b/>
+          <w:lang w:val="en-US"/>
+        </w:rPr>
+        <w:t xml:space="preserve"> in “Laser” file.</w:t>
+      </w:r>
+      <w:r>
+        <w:rPr>
+          <w:lang w:val="en-US"/>
+        </w:rPr>
+        <w:t xml:space="preserve"> A comm</w:t>
+      </w:r>
+      <w:r>
+        <w:rPr>
+          <w:lang w:val="en-US"/>
+        </w:rPr>
+        <w:t>and prompt will appear, followed by the Laser Control GUI shortly after.</w:t>
+      </w:r>
+    </w:p>
+    <w:p>
+      <w:pPr>
+        <w:pStyle w:val="Listenabsatz"/>
+        <w:ind w:left="0"/>
+        <w:rPr>
+          <w:lang w:val="en-US"/>
+        </w:rPr>
+      </w:pPr>
+    </w:p>
+    <w:p>
+      <w:pPr>
+        <w:pStyle w:val="Listenabsatz"/>
+        <w:numPr>
+          <w:ilvl w:val="0"/>
+          <w:numId w:val="3"/>
+        </w:numPr>
+        <w:rPr>
+          <w:lang w:val="en-US"/>
+        </w:rPr>
+      </w:pPr>
+      <w:r>
+        <w:rPr>
+          <w:b/>
+          <w:lang w:val="en-US"/>
+        </w:rPr>
+        <w:t>DONE!</w:t>
+      </w:r>
+      <w:r>
+        <w:rPr>
+          <w:lang w:val="en-US"/>
+        </w:rPr>
+        <w:t xml:space="preserve"> </w:t>
+      </w:r>
+      <w:proofErr w:type="gramStart"/>
+      <w:r>
+        <w:rPr>
+          <w:lang w:val="en-US"/>
+        </w:rPr>
+        <w:t>You’ve</w:t>
+      </w:r>
+      <w:proofErr w:type="gramEnd"/>
+      <w:r>
+        <w:rPr>
+          <w:lang w:val="en-US"/>
+        </w:rPr>
+        <w:t xml:space="preserve"> successfully opened the GUI.</w:t>
+      </w:r>
+    </w:p>
+    <w:p>
+      <w:pPr>
+        <w:pStyle w:val="Listenabsatz"/>
+        <w:rPr>
+          <w:lang w:val="en-US"/>
+        </w:rPr>
+      </w:pPr>
+    </w:p>
+    <w:p>
+      <w:pPr>
+        <w:pStyle w:val="berschrift2"/>
+        <w:rPr>
+          <w:lang w:val="en-US"/>
+        </w:rPr>
+      </w:pPr>
+      <w:r>
+        <w:rPr>
+          <w:lang w:val="en-US"/>
+        </w:rPr>
+        <w:t>Step 1: Alignment</w:t>
+      </w:r>
+    </w:p>
+    <w:p>
+      <w:pPr>
+        <w:rPr>
+          <w:lang w:val="en-US"/>
+        </w:rPr>
+      </w:pPr>
+      <w:r>
+        <w:rPr>
+          <w:lang w:val="en-US"/>
+        </w:rPr>
+        <w:t>Sections [Left alignment point]</w:t>
+      </w:r>
+      <w:r>
+        <w:rPr>
+          <w:lang w:val="en-US"/>
+        </w:rPr>
+        <w:t xml:space="preserve"> and [Right alignment point]</w:t>
+      </w:r>
+    </w:p>
+    <w:p>
+      <w:pPr>
+        <w:pStyle w:val="Listenabsatz"/>
+        <w:numPr>
+          <w:ilvl w:val="0"/>
+          <w:numId w:val="4"/>
+        </w:numPr>
+        <w:rPr>
+          <w:lang w:val="en-US"/>
+        </w:rPr>
+      </w:pPr>
+      <w:r>
+        <w:rPr>
+          <w:lang w:val="en-US"/>
+        </w:rPr>
+        <w:t>Put your wafer into the laser.</w:t>
+      </w:r>
+    </w:p>
+    <w:p>
+      <w:pPr>
+        <w:pStyle w:val="Listenabsatz"/>
+        <w:numPr>
+          <w:ilvl w:val="0"/>
+          <w:numId w:val="4"/>
+        </w:numPr>
+        <w:rPr>
+          <w:lang w:val="en-US"/>
+        </w:rPr>
+      </w:pPr>
+      <w:r>
+        <w:rPr>
+          <w:lang w:val="en-US"/>
+        </w:rPr>
+        <w:t>Open the 3DMM Laser control program at the laser’s PC.</w:t>
+      </w:r>
+    </w:p>
+    <w:p>
+      <w:pPr>
+        <w:pStyle w:val="Listenabsatz"/>
+        <w:numPr>
+          <w:ilvl w:val="0"/>
+          <w:numId w:val="4"/>
+        </w:numPr>
+        <w:rPr>
+          <w:lang w:val="en-US"/>
+        </w:rPr>
+      </w:pPr>
+      <w:r>
+        <w:rPr>
+          <w:lang w:val="en-US"/>
+        </w:rPr>
+        <w:t>Go to the corresponding laser positions using the jog sheet</w:t>
+      </w:r>
+    </w:p>
+    <w:p>
+      <w:pPr>
+        <w:pStyle w:val="Listenabsatz"/>
+        <w:numPr>
+          <w:ilvl w:val="0"/>
+          <w:numId w:val="4"/>
+        </w:numPr>
+        <w:rPr>
+          <w:lang w:val="en-US"/>
+        </w:rPr>
+      </w:pPr>
+    </w:p>
+    <w:p>
+      <w:pPr>
+        <w:rPr>
+          <w:lang w:val="en-US"/>
+        </w:rPr>
+      </w:pPr>
+    </w:p>
+    <w:p>
+      <w:pPr>
+        <w:pStyle w:val="berschrift2"/>
+        <w:rPr>
+          <w:lang w:val="en-US"/>
+        </w:rPr>
+      </w:pPr>
+      <w:r>
+        <w:rPr>
+          <w:lang w:val="en-US"/>
+        </w:rPr>
+        <w:t>Step 2: rasterfahrt</w:t>
       </w:r>
     </w:p>
     <w:p>
@@ -64,12 +267,14 @@
           <w:lang w:val="en-US"/>
         </w:rPr>
       </w:pPr>
+      <w:proofErr w:type="spellStart"/>
       <w:r>
         <w:rPr>
           <w:lang w:val="en-US"/>
         </w:rPr>
         <w:t>TroubleShoot</w:t>
       </w:r>
+      <w:proofErr w:type="spellEnd"/>
     </w:p>
     <w:p>
       <w:pPr>
@@ -80,11 +285,19 @@
           <w:lang w:val="en-US"/>
         </w:rPr>
       </w:pPr>
-      <w:r>
-        <w:rPr>
-          <w:lang w:val="en-US"/>
-        </w:rPr>
-        <w:t>ValueError: could not convert string t</w:t>
+      <w:proofErr w:type="spellStart"/>
+      <w:r>
+        <w:rPr>
+          <w:lang w:val="en-US"/>
+        </w:rPr>
+        <w:t>ValueError</w:t>
+      </w:r>
+      <w:proofErr w:type="spellEnd"/>
+      <w:r>
+        <w:rPr>
+          <w:lang w:val="en-US"/>
+        </w:rPr>
+        <w:t>: could not convert string t</w:t>
       </w:r>
       <w:r>
         <w:rPr>
@@ -143,6 +356,274 @@
 <file path=word/numbering.xml><?xml version="1.0" encoding="utf-8"?>
 <w:numbering xmlns:wpc="http://schemas.microsoft.com/office/word/2010/wordprocessingCanvas" xmlns:cx="http://schemas.microsoft.com/office/drawing/2014/chartex" xmlns:cx1="http://schemas.microsoft.com/office/drawing/2015/9/8/chartex" xmlns:cx2="http://schemas.microsoft.com/office/drawing/2015/10/21/chartex" xmlns:cx3="http://schemas.microsoft.com/office/drawing/2016/5/9/chartex" xmlns:cx4="http://schemas.microsoft.com/office/drawing/2016/5/10/chartex" xmlns:cx5="http://schemas.microsoft.com/office/drawing/2016/5/11/chartex" xmlns:cx6="http://schemas.microsoft.com/office/drawing/2016/5/12/chartex" xmlns:cx7="http://schemas.microsoft.com/office/drawing/2016/5/13/chartex" xmlns:cx8="http://schemas.microsoft.com/office/drawing/2016/5/14/chartex" xmlns:mc="http://schemas.openxmlformats.org/markup-compatibility/2006" xmlns:aink="http://schemas.microsoft.com/office/drawing/2016/ink" xmlns:am3d="http://schemas.microsoft.com/office/drawing/2017/model3d" xmlns:o="urn:schemas-microsoft-com:office:office" xmlns:r="http://schemas.openxmlformats.org/officeDocument/2006/relationships" xmlns:m="http://schemas.openxmlformats.org/officeDocument/2006/math" xmlns:v="urn:schemas-microsoft-com:vml" xmlns:wp14="http://schemas.microsoft.com/office/word/2010/wordprocessingDrawing" xmlns:wp="http://schemas.openxmlformats.org/drawingml/2006/wordprocessingDrawing" xmlns:w10="urn:schemas-microsoft-com:office:word" xmlns:w="http://schemas.openxmlformats.org/wordprocessingml/2006/main" xmlns:w14="http://schemas.microsoft.com/office/word/2010/wordml" xmlns:w15="http://schemas.microsoft.com/office/word/2012/wordml" xmlns:w16cex="http://schemas.microsoft.com/office/word/2018/wordml/cex" xmlns:w16cid="http://schemas.microsoft.com/office/word/2016/wordml/cid" xmlns:w16="http://schemas.microsoft.com/office/word/2018/wordml" xmlns:w16se="http://schemas.microsoft.com/office/word/2015/wordml/symex" xmlns:wpg="http://schemas.microsoft.com/office/word/2010/wordprocessingGroup" xmlns:wpi="http://schemas.microsoft.com/office/word/2010/wordprocessingInk" xmlns:wne="http://schemas.microsoft.com/office/word/2006/wordml" xmlns:wps="http://schemas.microsoft.com/office/word/2010/wordprocessingShape" mc:Ignorable="w14 w15 w16se w16cid w16 w16cex wp14">
   <w:abstractNum w:abstractNumId="0" w15:restartNumberingAfterBreak="0">
+    <w:nsid w:val="33895114"/>
+    <w:multiLevelType w:val="hybridMultilevel"/>
+    <w:tmpl w:val="E2FC976A"/>
+    <w:lvl w:ilvl="0" w:tplc="0407000F">
+      <w:start w:val="1"/>
+      <w:numFmt w:val="decimal"/>
+      <w:lvlText w:val="%1."/>
+      <w:lvlJc w:val="left"/>
+      <w:pPr>
+        <w:ind w:left="720" w:hanging="360"/>
+      </w:pPr>
+      <w:rPr>
+        <w:rFonts w:hint="default"/>
+      </w:rPr>
+    </w:lvl>
+    <w:lvl w:ilvl="1" w:tplc="04070019" w:tentative="1">
+      <w:start w:val="1"/>
+      <w:numFmt w:val="lowerLetter"/>
+      <w:lvlText w:val="%2."/>
+      <w:lvlJc w:val="left"/>
+      <w:pPr>
+        <w:ind w:left="1440" w:hanging="360"/>
+      </w:pPr>
+    </w:lvl>
+    <w:lvl w:ilvl="2" w:tplc="0407001B" w:tentative="1">
+      <w:start w:val="1"/>
+      <w:numFmt w:val="lowerRoman"/>
+      <w:lvlText w:val="%3."/>
+      <w:lvlJc w:val="right"/>
+      <w:pPr>
+        <w:ind w:left="2160" w:hanging="180"/>
+      </w:pPr>
+    </w:lvl>
+    <w:lvl w:ilvl="3" w:tplc="0407000F" w:tentative="1">
+      <w:start w:val="1"/>
+      <w:numFmt w:val="decimal"/>
+      <w:lvlText w:val="%4."/>
+      <w:lvlJc w:val="left"/>
+      <w:pPr>
+        <w:ind w:left="2880" w:hanging="360"/>
+      </w:pPr>
+    </w:lvl>
+    <w:lvl w:ilvl="4" w:tplc="04070019" w:tentative="1">
+      <w:start w:val="1"/>
+      <w:numFmt w:val="lowerLetter"/>
+      <w:lvlText w:val="%5."/>
+      <w:lvlJc w:val="left"/>
+      <w:pPr>
+        <w:ind w:left="3600" w:hanging="360"/>
+      </w:pPr>
+    </w:lvl>
+    <w:lvl w:ilvl="5" w:tplc="0407001B" w:tentative="1">
+      <w:start w:val="1"/>
+      <w:numFmt w:val="lowerRoman"/>
+      <w:lvlText w:val="%6."/>
+      <w:lvlJc w:val="right"/>
+      <w:pPr>
+        <w:ind w:left="4320" w:hanging="180"/>
+      </w:pPr>
+    </w:lvl>
+    <w:lvl w:ilvl="6" w:tplc="0407000F" w:tentative="1">
+      <w:start w:val="1"/>
+      <w:numFmt w:val="decimal"/>
+      <w:lvlText w:val="%7."/>
+      <w:lvlJc w:val="left"/>
+      <w:pPr>
+        <w:ind w:left="5040" w:hanging="360"/>
+      </w:pPr>
+    </w:lvl>
+    <w:lvl w:ilvl="7" w:tplc="04070019" w:tentative="1">
+      <w:start w:val="1"/>
+      <w:numFmt w:val="lowerLetter"/>
+      <w:lvlText w:val="%8."/>
+      <w:lvlJc w:val="left"/>
+      <w:pPr>
+        <w:ind w:left="5760" w:hanging="360"/>
+      </w:pPr>
+    </w:lvl>
+    <w:lvl w:ilvl="8" w:tplc="0407001B" w:tentative="1">
+      <w:start w:val="1"/>
+      <w:numFmt w:val="lowerRoman"/>
+      <w:lvlText w:val="%9."/>
+      <w:lvlJc w:val="right"/>
+      <w:pPr>
+        <w:ind w:left="6480" w:hanging="180"/>
+      </w:pPr>
+    </w:lvl>
+  </w:abstractNum>
+  <w:abstractNum w:abstractNumId="1" w15:restartNumberingAfterBreak="0">
+    <w:nsid w:val="42BF54A7"/>
+    <w:multiLevelType w:val="hybridMultilevel"/>
+    <w:tmpl w:val="701C64E8"/>
+    <w:lvl w:ilvl="0" w:tplc="0407000F">
+      <w:start w:val="1"/>
+      <w:numFmt w:val="decimal"/>
+      <w:lvlText w:val="%1."/>
+      <w:lvlJc w:val="left"/>
+      <w:pPr>
+        <w:ind w:left="720" w:hanging="360"/>
+      </w:pPr>
+      <w:rPr>
+        <w:rFonts w:hint="default"/>
+      </w:rPr>
+    </w:lvl>
+    <w:lvl w:ilvl="1" w:tplc="04070019" w:tentative="1">
+      <w:start w:val="1"/>
+      <w:numFmt w:val="lowerLetter"/>
+      <w:lvlText w:val="%2."/>
+      <w:lvlJc w:val="left"/>
+      <w:pPr>
+        <w:ind w:left="1440" w:hanging="360"/>
+      </w:pPr>
+    </w:lvl>
+    <w:lvl w:ilvl="2" w:tplc="0407001B" w:tentative="1">
+      <w:start w:val="1"/>
+      <w:numFmt w:val="lowerRoman"/>
+      <w:lvlText w:val="%3."/>
+      <w:lvlJc w:val="right"/>
+      <w:pPr>
+        <w:ind w:left="2160" w:hanging="180"/>
+      </w:pPr>
+    </w:lvl>
+    <w:lvl w:ilvl="3" w:tplc="0407000F" w:tentative="1">
+      <w:start w:val="1"/>
+      <w:numFmt w:val="decimal"/>
+      <w:lvlText w:val="%4."/>
+      <w:lvlJc w:val="left"/>
+      <w:pPr>
+        <w:ind w:left="2880" w:hanging="360"/>
+      </w:pPr>
+    </w:lvl>
+    <w:lvl w:ilvl="4" w:tplc="04070019" w:tentative="1">
+      <w:start w:val="1"/>
+      <w:numFmt w:val="lowerLetter"/>
+      <w:lvlText w:val="%5."/>
+      <w:lvlJc w:val="left"/>
+      <w:pPr>
+        <w:ind w:left="3600" w:hanging="360"/>
+      </w:pPr>
+    </w:lvl>
+    <w:lvl w:ilvl="5" w:tplc="0407001B" w:tentative="1">
+      <w:start w:val="1"/>
+      <w:numFmt w:val="lowerRoman"/>
+      <w:lvlText w:val="%6."/>
+      <w:lvlJc w:val="right"/>
+      <w:pPr>
+        <w:ind w:left="4320" w:hanging="180"/>
+      </w:pPr>
+    </w:lvl>
+    <w:lvl w:ilvl="6" w:tplc="0407000F" w:tentative="1">
+      <w:start w:val="1"/>
+      <w:numFmt w:val="decimal"/>
+      <w:lvlText w:val="%7."/>
+      <w:lvlJc w:val="left"/>
+      <w:pPr>
+        <w:ind w:left="5040" w:hanging="360"/>
+      </w:pPr>
+    </w:lvl>
+    <w:lvl w:ilvl="7" w:tplc="04070019" w:tentative="1">
+      <w:start w:val="1"/>
+      <w:numFmt w:val="lowerLetter"/>
+      <w:lvlText w:val="%8."/>
+      <w:lvlJc w:val="left"/>
+      <w:pPr>
+        <w:ind w:left="5760" w:hanging="360"/>
+      </w:pPr>
+    </w:lvl>
+    <w:lvl w:ilvl="8" w:tplc="0407001B" w:tentative="1">
+      <w:start w:val="1"/>
+      <w:numFmt w:val="lowerRoman"/>
+      <w:lvlText w:val="%9."/>
+      <w:lvlJc w:val="right"/>
+      <w:pPr>
+        <w:ind w:left="6480" w:hanging="180"/>
+      </w:pPr>
+    </w:lvl>
+  </w:abstractNum>
+  <w:abstractNum w:abstractNumId="2" w15:restartNumberingAfterBreak="0">
+    <w:nsid w:val="56A41956"/>
+    <w:multiLevelType w:val="hybridMultilevel"/>
+    <w:tmpl w:val="EB5A839A"/>
+    <w:lvl w:ilvl="0" w:tplc="3B5A48C2">
+      <w:start w:val="1"/>
+      <w:numFmt w:val="decimal"/>
+      <w:lvlText w:val="%1."/>
+      <w:lvlJc w:val="left"/>
+      <w:pPr>
+        <w:ind w:left="720" w:hanging="360"/>
+      </w:pPr>
+      <w:rPr>
+        <w:rFonts w:hint="default"/>
+        <w:b w:val="0"/>
+      </w:rPr>
+    </w:lvl>
+    <w:lvl w:ilvl="1" w:tplc="04070019" w:tentative="1">
+      <w:start w:val="1"/>
+      <w:numFmt w:val="lowerLetter"/>
+      <w:lvlText w:val="%2."/>
+      <w:lvlJc w:val="left"/>
+      <w:pPr>
+        <w:ind w:left="1440" w:hanging="360"/>
+      </w:pPr>
+    </w:lvl>
+    <w:lvl w:ilvl="2" w:tplc="0407001B" w:tentative="1">
+      <w:start w:val="1"/>
+      <w:numFmt w:val="lowerRoman"/>
+      <w:lvlText w:val="%3."/>
+      <w:lvlJc w:val="right"/>
+      <w:pPr>
+        <w:ind w:left="2160" w:hanging="180"/>
+      </w:pPr>
+    </w:lvl>
+    <w:lvl w:ilvl="3" w:tplc="0407000F" w:tentative="1">
+      <w:start w:val="1"/>
+      <w:numFmt w:val="decimal"/>
+      <w:lvlText w:val="%4."/>
+      <w:lvlJc w:val="left"/>
+      <w:pPr>
+        <w:ind w:left="2880" w:hanging="360"/>
+      </w:pPr>
+    </w:lvl>
+    <w:lvl w:ilvl="4" w:tplc="04070019" w:tentative="1">
+      <w:start w:val="1"/>
+      <w:numFmt w:val="lowerLetter"/>
+      <w:lvlText w:val="%5."/>
+      <w:lvlJc w:val="left"/>
+      <w:pPr>
+        <w:ind w:left="3600" w:hanging="360"/>
+      </w:pPr>
+    </w:lvl>
+    <w:lvl w:ilvl="5" w:tplc="0407001B" w:tentative="1">
+      <w:start w:val="1"/>
+      <w:numFmt w:val="lowerRoman"/>
+      <w:lvlText w:val="%6."/>
+      <w:lvlJc w:val="right"/>
+      <w:pPr>
+        <w:ind w:left="4320" w:hanging="180"/>
+      </w:pPr>
+    </w:lvl>
+    <w:lvl w:ilvl="6" w:tplc="0407000F" w:tentative="1">
+      <w:start w:val="1"/>
+      <w:numFmt w:val="decimal"/>
+      <w:lvlText w:val="%7."/>
+      <w:lvlJc w:val="left"/>
+      <w:pPr>
+        <w:ind w:left="5040" w:hanging="360"/>
+      </w:pPr>
+    </w:lvl>
+    <w:lvl w:ilvl="7" w:tplc="04070019" w:tentative="1">
+      <w:start w:val="1"/>
+      <w:numFmt w:val="lowerLetter"/>
+      <w:lvlText w:val="%8."/>
+      <w:lvlJc w:val="left"/>
+      <w:pPr>
+        <w:ind w:left="5760" w:hanging="360"/>
+      </w:pPr>
+    </w:lvl>
+    <w:lvl w:ilvl="8" w:tplc="0407001B" w:tentative="1">
+      <w:start w:val="1"/>
+      <w:numFmt w:val="lowerRoman"/>
+      <w:lvlText w:val="%9."/>
+      <w:lvlJc w:val="right"/>
+      <w:pPr>
+        <w:ind w:left="6480" w:hanging="180"/>
+      </w:pPr>
+    </w:lvl>
+  </w:abstractNum>
+  <w:abstractNum w:abstractNumId="3" w15:restartNumberingAfterBreak="0">
     <w:nsid w:val="6FCF255A"/>
     <w:multiLevelType w:val="hybridMultilevel"/>
     <w:tmpl w:val="243A3854"/>
@@ -232,7 +713,16 @@
     </w:lvl>
   </w:abstractNum>
   <w:num w:numId="1">
+    <w:abstractNumId w:val="3"/>
+  </w:num>
+  <w:num w:numId="2">
     <w:abstractNumId w:val="0"/>
+  </w:num>
+  <w:num w:numId="3">
+    <w:abstractNumId w:val="2"/>
+  </w:num>
+  <w:num w:numId="4">
+    <w:abstractNumId w:val="1"/>
   </w:num>
 </w:numbering>
 </file>

</xml_diff>

<commit_message>
some smaller tweaks in the GUI regarding readability
</commit_message>
<xml_diff>
--- a/LaserHelp/LaserGUIHelp.docx
+++ b/LaserHelp/LaserGUIHelp.docx
@@ -27,6 +27,27 @@
         <w:rPr>
           <w:lang w:val="en-US"/>
         </w:rPr>
+        <w:t>Overview</w:t>
+      </w:r>
+    </w:p>
+    <w:p>
+      <w:pPr>
+        <w:rPr>
+          <w:lang w:val="en-US"/>
+        </w:rPr>
+      </w:pPr>
+    </w:p>
+    <w:p>
+      <w:pPr>
+        <w:pStyle w:val="berschrift2"/>
+        <w:rPr>
+          <w:lang w:val="en-US"/>
+        </w:rPr>
+      </w:pPr>
+      <w:r>
+        <w:rPr>
+          <w:lang w:val="en-US"/>
+        </w:rPr>
         <w:t>How to start</w:t>
       </w:r>
     </w:p>
@@ -129,31 +150,709 @@
         </w:rPr>
         <w:t xml:space="preserve"> successfully opened the GUI.</w:t>
       </w:r>
+      <w:r>
+        <w:rPr>
+          <w:lang w:val="en-US"/>
+        </w:rPr>
+        <w:t xml:space="preserve"> It should look like Figure 1</w:t>
+      </w:r>
+      <w:r>
+        <w:rPr>
+          <w:lang w:val="en-US"/>
+        </w:rPr>
+        <w:t xml:space="preserve"> below, but without the entries.</w:t>
+      </w:r>
     </w:p>
     <w:p>
       <w:pPr>
         <w:pStyle w:val="Listenabsatz"/>
         <w:rPr>
-          <w:lang w:val="en-US"/>
-        </w:rPr>
-      </w:pPr>
+          <w:noProof/>
+          <w:lang w:val="en-US"/>
+        </w:rPr>
+      </w:pPr>
+      <w:r>
+        <w:rPr>
+          <w:noProof/>
+          <w:lang w:val="en-US"/>
+        </w:rPr>
+        <w:drawing>
+          <wp:anchor distT="0" distB="0" distL="114300" distR="114300" simplePos="0" relativeHeight="251658240" behindDoc="0" locked="0" layoutInCell="1" allowOverlap="1" wp14:anchorId="65348687" wp14:editId="28A9AD76">
+            <wp:simplePos x="0" y="0"/>
+            <wp:positionH relativeFrom="margin">
+              <wp:posOffset>146314</wp:posOffset>
+            </wp:positionH>
+            <wp:positionV relativeFrom="paragraph">
+              <wp:posOffset>160655</wp:posOffset>
+            </wp:positionV>
+            <wp:extent cx="5449570" cy="2774950"/>
+            <wp:effectExtent l="0" t="0" r="0" b="6350"/>
+            <wp:wrapTopAndBottom/>
+            <wp:docPr id="4" name="Grafik 4"/>
+            <wp:cNvGraphicFramePr>
+              <a:graphicFrameLocks xmlns:a="http://schemas.openxmlformats.org/drawingml/2006/main" noChangeAspect="1"/>
+            </wp:cNvGraphicFramePr>
+            <a:graphic xmlns:a="http://schemas.openxmlformats.org/drawingml/2006/main">
+              <a:graphicData uri="http://schemas.openxmlformats.org/drawingml/2006/picture">
+                <pic:pic xmlns:pic="http://schemas.openxmlformats.org/drawingml/2006/picture">
+                  <pic:nvPicPr>
+                    <pic:cNvPr id="0" name="Picture 2"/>
+                    <pic:cNvPicPr>
+                      <a:picLocks noChangeAspect="1" noChangeArrowheads="1"/>
+                    </pic:cNvPicPr>
+                  </pic:nvPicPr>
+                  <pic:blipFill>
+                    <a:blip r:embed="rId5">
+                      <a:extLst>
+                        <a:ext uri="{28A0092B-C50C-407E-A947-70E740481C1C}">
+                          <a14:useLocalDpi xmlns:a14="http://schemas.microsoft.com/office/drawing/2010/main" val="0"/>
+                        </a:ext>
+                      </a:extLst>
+                    </a:blip>
+                    <a:stretch>
+                      <a:fillRect/>
+                    </a:stretch>
+                  </pic:blipFill>
+                  <pic:spPr bwMode="auto">
+                    <a:xfrm>
+                      <a:off x="0" y="0"/>
+                      <a:ext cx="5449570" cy="2774950"/>
+                    </a:xfrm>
+                    <a:prstGeom prst="rect">
+                      <a:avLst/>
+                    </a:prstGeom>
+                    <a:noFill/>
+                    <a:ln>
+                      <a:noFill/>
+                    </a:ln>
+                    <a:extLst>
+                      <a:ext uri="{53640926-AAD7-44D8-BBD7-CCE9431645EC}">
+                        <a14:shadowObscured xmlns:a14="http://schemas.microsoft.com/office/drawing/2010/main"/>
+                      </a:ext>
+                    </a:extLst>
+                  </pic:spPr>
+                </pic:pic>
+              </a:graphicData>
+            </a:graphic>
+            <wp14:sizeRelH relativeFrom="margin">
+              <wp14:pctWidth>0</wp14:pctWidth>
+            </wp14:sizeRelH>
+            <wp14:sizeRelV relativeFrom="margin">
+              <wp14:pctHeight>0</wp14:pctHeight>
+            </wp14:sizeRelV>
+          </wp:anchor>
+        </w:drawing>
+      </w:r>
+      <w:r>
+        <w:rPr>
+          <w:noProof/>
+        </w:rPr>
+        <mc:AlternateContent>
+          <mc:Choice Requires="wps">
+            <w:drawing>
+              <wp:anchor distT="0" distB="0" distL="114300" distR="114300" simplePos="0" relativeHeight="251660288" behindDoc="0" locked="0" layoutInCell="1" allowOverlap="1" wp14:anchorId="2923B977" wp14:editId="51F3678D">
+                <wp:simplePos x="0" y="0"/>
+                <wp:positionH relativeFrom="column">
+                  <wp:posOffset>-635</wp:posOffset>
+                </wp:positionH>
+                <wp:positionV relativeFrom="paragraph">
+                  <wp:posOffset>2969631</wp:posOffset>
+                </wp:positionV>
+                <wp:extent cx="5704205" cy="635"/>
+                <wp:effectExtent l="0" t="0" r="0" b="0"/>
+                <wp:wrapTopAndBottom/>
+                <wp:docPr id="1" name="Textfeld 1"/>
+                <wp:cNvGraphicFramePr/>
+                <a:graphic xmlns:a="http://schemas.openxmlformats.org/drawingml/2006/main">
+                  <a:graphicData uri="http://schemas.microsoft.com/office/word/2010/wordprocessingShape">
+                    <wps:wsp>
+                      <wps:cNvSpPr txBox="1"/>
+                      <wps:spPr>
+                        <a:xfrm>
+                          <a:off x="0" y="0"/>
+                          <a:ext cx="5704205" cy="635"/>
+                        </a:xfrm>
+                        <a:prstGeom prst="rect">
+                          <a:avLst/>
+                        </a:prstGeom>
+                        <a:solidFill>
+                          <a:prstClr val="white"/>
+                        </a:solidFill>
+                        <a:ln>
+                          <a:noFill/>
+                        </a:ln>
+                      </wps:spPr>
+                      <wps:txbx>
+                        <w:txbxContent>
+                          <w:p>
+                            <w:pPr>
+                              <w:pStyle w:val="Beschriftung"/>
+                              <w:jc w:val="center"/>
+                              <w:rPr>
+                                <w:noProof/>
+                                <w:color w:val="44546A" w:themeColor="text2"/>
+                                <w:sz w:val="18"/>
+                                <w:szCs w:val="18"/>
+                                <w:lang w:val="en-US"/>
+                                <w14:textOutline w14:w="0" w14:cap="flat" w14:cmpd="sng" w14:algn="ctr">
+                                  <w14:noFill/>
+                                  <w14:prstDash w14:val="solid"/>
+                                  <w14:round/>
+                                </w14:textOutline>
+                                <w14:props3d w14:extrusionH="57150" w14:contourW="0" w14:prstMaterial="matte">
+                                  <w14:bevelT w14:w="63500" w14:h="12700" w14:prst="angle"/>
+                                  <w14:contourClr>
+                                    <w14:schemeClr w14:val="bg1">
+                                      <w14:lumMod w14:val="65000"/>
+                                    </w14:schemeClr>
+                                  </w14:contourClr>
+                                </w14:props3d>
+                              </w:rPr>
+                            </w:pPr>
+                            <w:r>
+                              <w:rPr>
+                                <w:color w:val="44546A" w:themeColor="text2"/>
+                                <w:sz w:val="18"/>
+                                <w:szCs w:val="18"/>
+                                <w:lang w:val="en-US"/>
+                                <w14:textOutline w14:w="0" w14:cap="flat" w14:cmpd="sng" w14:algn="ctr">
+                                  <w14:noFill/>
+                                  <w14:prstDash w14:val="solid"/>
+                                  <w14:round/>
+                                </w14:textOutline>
+                                <w14:props3d w14:extrusionH="57150" w14:contourW="0" w14:prstMaterial="matte">
+                                  <w14:bevelT w14:w="63500" w14:h="12700" w14:prst="angle"/>
+                                  <w14:contourClr>
+                                    <w14:schemeClr w14:val="bg1">
+                                      <w14:lumMod w14:val="65000"/>
+                                    </w14:schemeClr>
+                                  </w14:contourClr>
+                                </w14:props3d>
+                              </w:rPr>
+                              <w:t xml:space="preserve">Figure </w:t>
+                            </w:r>
+                            <w:r>
+                              <w:rPr>
+                                <w:color w:val="44546A" w:themeColor="text2"/>
+                                <w:sz w:val="18"/>
+                                <w:szCs w:val="18"/>
+                                <w14:textOutline w14:w="0" w14:cap="flat" w14:cmpd="sng" w14:algn="ctr">
+                                  <w14:noFill/>
+                                  <w14:prstDash w14:val="solid"/>
+                                  <w14:round/>
+                                </w14:textOutline>
+                                <w14:props3d w14:extrusionH="57150" w14:contourW="0" w14:prstMaterial="matte">
+                                  <w14:bevelT w14:w="63500" w14:h="12700" w14:prst="angle"/>
+                                  <w14:contourClr>
+                                    <w14:schemeClr w14:val="bg1">
+                                      <w14:lumMod w14:val="65000"/>
+                                    </w14:schemeClr>
+                                  </w14:contourClr>
+                                </w14:props3d>
+                              </w:rPr>
+                              <w:fldChar w:fldCharType="begin"/>
+                            </w:r>
+                            <w:r>
+                              <w:rPr>
+                                <w:color w:val="44546A" w:themeColor="text2"/>
+                                <w:sz w:val="18"/>
+                                <w:szCs w:val="18"/>
+                                <w:lang w:val="en-US"/>
+                                <w14:textOutline w14:w="0" w14:cap="flat" w14:cmpd="sng" w14:algn="ctr">
+                                  <w14:noFill/>
+                                  <w14:prstDash w14:val="solid"/>
+                                  <w14:round/>
+                                </w14:textOutline>
+                                <w14:props3d w14:extrusionH="57150" w14:contourW="0" w14:prstMaterial="matte">
+                                  <w14:bevelT w14:w="63500" w14:h="12700" w14:prst="angle"/>
+                                  <w14:contourClr>
+                                    <w14:schemeClr w14:val="bg1">
+                                      <w14:lumMod w14:val="65000"/>
+                                    </w14:schemeClr>
+                                  </w14:contourClr>
+                                </w14:props3d>
+                              </w:rPr>
+                              <w:instrText xml:space="preserve"> SEQ Figure \* ARABIC </w:instrText>
+                            </w:r>
+                            <w:r>
+                              <w:rPr>
+                                <w:color w:val="44546A" w:themeColor="text2"/>
+                                <w:sz w:val="18"/>
+                                <w:szCs w:val="18"/>
+                                <w14:textOutline w14:w="0" w14:cap="flat" w14:cmpd="sng" w14:algn="ctr">
+                                  <w14:noFill/>
+                                  <w14:prstDash w14:val="solid"/>
+                                  <w14:round/>
+                                </w14:textOutline>
+                                <w14:props3d w14:extrusionH="57150" w14:contourW="0" w14:prstMaterial="matte">
+                                  <w14:bevelT w14:w="63500" w14:h="12700" w14:prst="angle"/>
+                                  <w14:contourClr>
+                                    <w14:schemeClr w14:val="bg1">
+                                      <w14:lumMod w14:val="65000"/>
+                                    </w14:schemeClr>
+                                  </w14:contourClr>
+                                </w14:props3d>
+                              </w:rPr>
+                              <w:fldChar w:fldCharType="separate"/>
+                            </w:r>
+                            <w:r>
+                              <w:rPr>
+                                <w:noProof/>
+                                <w:color w:val="44546A" w:themeColor="text2"/>
+                                <w:sz w:val="18"/>
+                                <w:szCs w:val="18"/>
+                                <w:lang w:val="en-US"/>
+                                <w14:textOutline w14:w="0" w14:cap="flat" w14:cmpd="sng" w14:algn="ctr">
+                                  <w14:noFill/>
+                                  <w14:prstDash w14:val="solid"/>
+                                  <w14:round/>
+                                </w14:textOutline>
+                                <w14:props3d w14:extrusionH="57150" w14:contourW="0" w14:prstMaterial="matte">
+                                  <w14:bevelT w14:w="63500" w14:h="12700" w14:prst="angle"/>
+                                  <w14:contourClr>
+                                    <w14:schemeClr w14:val="bg1">
+                                      <w14:lumMod w14:val="65000"/>
+                                    </w14:schemeClr>
+                                  </w14:contourClr>
+                                </w14:props3d>
+                              </w:rPr>
+                              <w:t>1</w:t>
+                            </w:r>
+                            <w:r>
+                              <w:rPr>
+                                <w:color w:val="44546A" w:themeColor="text2"/>
+                                <w:sz w:val="18"/>
+                                <w:szCs w:val="18"/>
+                                <w14:textOutline w14:w="0" w14:cap="flat" w14:cmpd="sng" w14:algn="ctr">
+                                  <w14:noFill/>
+                                  <w14:prstDash w14:val="solid"/>
+                                  <w14:round/>
+                                </w14:textOutline>
+                                <w14:props3d w14:extrusionH="57150" w14:contourW="0" w14:prstMaterial="matte">
+                                  <w14:bevelT w14:w="63500" w14:h="12700" w14:prst="angle"/>
+                                  <w14:contourClr>
+                                    <w14:schemeClr w14:val="bg1">
+                                      <w14:lumMod w14:val="65000"/>
+                                    </w14:schemeClr>
+                                  </w14:contourClr>
+                                </w14:props3d>
+                              </w:rPr>
+                              <w:fldChar w:fldCharType="end"/>
+                            </w:r>
+                            <w:r>
+                              <w:rPr>
+                                <w:color w:val="44546A" w:themeColor="text2"/>
+                                <w:sz w:val="18"/>
+                                <w:szCs w:val="18"/>
+                                <w:lang w:val="en-US"/>
+                                <w14:textOutline w14:w="0" w14:cap="flat" w14:cmpd="sng" w14:algn="ctr">
+                                  <w14:noFill/>
+                                  <w14:prstDash w14:val="solid"/>
+                                  <w14:round/>
+                                </w14:textOutline>
+                                <w14:props3d w14:extrusionH="57150" w14:contourW="0" w14:prstMaterial="matte">
+                                  <w14:bevelT w14:w="63500" w14:h="12700" w14:prst="angle"/>
+                                  <w14:contourClr>
+                                    <w14:schemeClr w14:val="bg1">
+                                      <w14:lumMod w14:val="65000"/>
+                                    </w14:schemeClr>
+                                  </w14:contourClr>
+                                </w14:props3d>
+                              </w:rPr>
+                              <w:t>: Laser GUI</w:t>
+                            </w:r>
+                            <w:r>
+                              <w:rPr>
+                                <w:color w:val="44546A" w:themeColor="text2"/>
+                                <w:sz w:val="18"/>
+                                <w:szCs w:val="18"/>
+                                <w:lang w:val="en-US"/>
+                                <w14:textOutline w14:w="0" w14:cap="flat" w14:cmpd="sng" w14:algn="ctr">
+                                  <w14:noFill/>
+                                  <w14:prstDash w14:val="solid"/>
+                                  <w14:round/>
+                                </w14:textOutline>
+                                <w14:props3d w14:extrusionH="57150" w14:contourW="0" w14:prstMaterial="matte">
+                                  <w14:bevelT w14:w="63500" w14:h="12700" w14:prst="angle"/>
+                                  <w14:contourClr>
+                                    <w14:schemeClr w14:val="bg1">
+                                      <w14:lumMod w14:val="65000"/>
+                                    </w14:schemeClr>
+                                  </w14:contourClr>
+                                </w14:props3d>
+                              </w:rPr>
+                              <w:t xml:space="preserve"> with example values.</w:t>
+                            </w:r>
+                            <w:r>
+                              <w:rPr>
+                                <w:color w:val="44546A" w:themeColor="text2"/>
+                                <w:sz w:val="18"/>
+                                <w:szCs w:val="18"/>
+                                <w:lang w:val="en-US"/>
+                                <w14:textOutline w14:w="0" w14:cap="flat" w14:cmpd="sng" w14:algn="ctr">
+                                  <w14:noFill/>
+                                  <w14:prstDash w14:val="solid"/>
+                                  <w14:round/>
+                                </w14:textOutline>
+                                <w14:props3d w14:extrusionH="57150" w14:contourW="0" w14:prstMaterial="matte">
+                                  <w14:bevelT w14:w="63500" w14:h="12700" w14:prst="angle"/>
+                                  <w14:contourClr>
+                                    <w14:schemeClr w14:val="bg1">
+                                      <w14:lumMod w14:val="65000"/>
+                                    </w14:schemeClr>
+                                  </w14:contourClr>
+                                </w14:props3d>
+                              </w:rPr>
+                              <w:t xml:space="preserve"> E-3 -&gt; if you want to write micrometers and convert into millimeters</w:t>
+                            </w:r>
+                          </w:p>
+                        </w:txbxContent>
+                      </wps:txbx>
+                      <wps:bodyPr rot="0" spcFirstLastPara="0" vertOverflow="overflow" horzOverflow="overflow" vert="horz" wrap="square" lIns="0" tIns="0" rIns="0" bIns="0" numCol="1" spcCol="0" rtlCol="0" fromWordArt="0" anchor="t" anchorCtr="0" forceAA="0" compatLnSpc="1">
+                        <a:prstTxWarp prst="textNoShape">
+                          <a:avLst/>
+                        </a:prstTxWarp>
+                        <a:spAutoFit/>
+                      </wps:bodyPr>
+                    </wps:wsp>
+                  </a:graphicData>
+                </a:graphic>
+              </wp:anchor>
+            </w:drawing>
+          </mc:Choice>
+          <mc:Fallback>
+            <w:pict>
+              <v:shapetype w14:anchorId="2923B977" id="_x0000_t202" coordsize="21600,21600" o:spt="202" path="m,l,21600r21600,l21600,xe">
+                <v:stroke joinstyle="miter"/>
+                <v:path gradientshapeok="t" o:connecttype="rect"/>
+              </v:shapetype>
+              <v:shape id="Textfeld 1" o:spid="_x0000_s1026" type="#_x0000_t202" style="position:absolute;left:0;text-align:left;margin-left:-.05pt;margin-top:233.85pt;width:449.15pt;height:.05pt;z-index:251660288;visibility:visible;mso-wrap-style:square;mso-wrap-distance-left:9pt;mso-wrap-distance-top:0;mso-wrap-distance-right:9pt;mso-wrap-distance-bottom:0;mso-position-horizontal:absolute;mso-position-horizontal-relative:text;mso-position-vertical:absolute;mso-position-vertical-relative:text;v-text-anchor:top" o:gfxdata="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" stroked="f">
+                <v:textbox style="mso-fit-shape-to-text:t" inset="0,0,0,0">
+                  <w:txbxContent>
+                    <w:p>
+                      <w:pPr>
+                        <w:pStyle w:val="Beschriftung"/>
+                        <w:jc w:val="center"/>
+                        <w:rPr>
+                          <w:noProof/>
+                          <w:color w:val="44546A" w:themeColor="text2"/>
+                          <w:sz w:val="18"/>
+                          <w:szCs w:val="18"/>
+                          <w:lang w:val="en-US"/>
+                          <w14:textOutline w14:w="0" w14:cap="flat" w14:cmpd="sng" w14:algn="ctr">
+                            <w14:noFill/>
+                            <w14:prstDash w14:val="solid"/>
+                            <w14:round/>
+                          </w14:textOutline>
+                          <w14:props3d w14:extrusionH="57150" w14:contourW="0" w14:prstMaterial="matte">
+                            <w14:bevelT w14:w="63500" w14:h="12700" w14:prst="angle"/>
+                            <w14:contourClr>
+                              <w14:schemeClr w14:val="bg1">
+                                <w14:lumMod w14:val="65000"/>
+                              </w14:schemeClr>
+                            </w14:contourClr>
+                          </w14:props3d>
+                        </w:rPr>
+                      </w:pPr>
+                      <w:r>
+                        <w:rPr>
+                          <w:color w:val="44546A" w:themeColor="text2"/>
+                          <w:sz w:val="18"/>
+                          <w:szCs w:val="18"/>
+                          <w:lang w:val="en-US"/>
+                          <w14:textOutline w14:w="0" w14:cap="flat" w14:cmpd="sng" w14:algn="ctr">
+                            <w14:noFill/>
+                            <w14:prstDash w14:val="solid"/>
+                            <w14:round/>
+                          </w14:textOutline>
+                          <w14:props3d w14:extrusionH="57150" w14:contourW="0" w14:prstMaterial="matte">
+                            <w14:bevelT w14:w="63500" w14:h="12700" w14:prst="angle"/>
+                            <w14:contourClr>
+                              <w14:schemeClr w14:val="bg1">
+                                <w14:lumMod w14:val="65000"/>
+                              </w14:schemeClr>
+                            </w14:contourClr>
+                          </w14:props3d>
+                        </w:rPr>
+                        <w:t xml:space="preserve">Figure </w:t>
+                      </w:r>
+                      <w:r>
+                        <w:rPr>
+                          <w:color w:val="44546A" w:themeColor="text2"/>
+                          <w:sz w:val="18"/>
+                          <w:szCs w:val="18"/>
+                          <w14:textOutline w14:w="0" w14:cap="flat" w14:cmpd="sng" w14:algn="ctr">
+                            <w14:noFill/>
+                            <w14:prstDash w14:val="solid"/>
+                            <w14:round/>
+                          </w14:textOutline>
+                          <w14:props3d w14:extrusionH="57150" w14:contourW="0" w14:prstMaterial="matte">
+                            <w14:bevelT w14:w="63500" w14:h="12700" w14:prst="angle"/>
+                            <w14:contourClr>
+                              <w14:schemeClr w14:val="bg1">
+                                <w14:lumMod w14:val="65000"/>
+                              </w14:schemeClr>
+                            </w14:contourClr>
+                          </w14:props3d>
+                        </w:rPr>
+                        <w:fldChar w:fldCharType="begin"/>
+                      </w:r>
+                      <w:r>
+                        <w:rPr>
+                          <w:color w:val="44546A" w:themeColor="text2"/>
+                          <w:sz w:val="18"/>
+                          <w:szCs w:val="18"/>
+                          <w:lang w:val="en-US"/>
+                          <w14:textOutline w14:w="0" w14:cap="flat" w14:cmpd="sng" w14:algn="ctr">
+                            <w14:noFill/>
+                            <w14:prstDash w14:val="solid"/>
+                            <w14:round/>
+                          </w14:textOutline>
+                          <w14:props3d w14:extrusionH="57150" w14:contourW="0" w14:prstMaterial="matte">
+                            <w14:bevelT w14:w="63500" w14:h="12700" w14:prst="angle"/>
+                            <w14:contourClr>
+                              <w14:schemeClr w14:val="bg1">
+                                <w14:lumMod w14:val="65000"/>
+                              </w14:schemeClr>
+                            </w14:contourClr>
+                          </w14:props3d>
+                        </w:rPr>
+                        <w:instrText xml:space="preserve"> SEQ Figure \* ARABIC </w:instrText>
+                      </w:r>
+                      <w:r>
+                        <w:rPr>
+                          <w:color w:val="44546A" w:themeColor="text2"/>
+                          <w:sz w:val="18"/>
+                          <w:szCs w:val="18"/>
+                          <w14:textOutline w14:w="0" w14:cap="flat" w14:cmpd="sng" w14:algn="ctr">
+                            <w14:noFill/>
+                            <w14:prstDash w14:val="solid"/>
+                            <w14:round/>
+                          </w14:textOutline>
+                          <w14:props3d w14:extrusionH="57150" w14:contourW="0" w14:prstMaterial="matte">
+                            <w14:bevelT w14:w="63500" w14:h="12700" w14:prst="angle"/>
+                            <w14:contourClr>
+                              <w14:schemeClr w14:val="bg1">
+                                <w14:lumMod w14:val="65000"/>
+                              </w14:schemeClr>
+                            </w14:contourClr>
+                          </w14:props3d>
+                        </w:rPr>
+                        <w:fldChar w:fldCharType="separate"/>
+                      </w:r>
+                      <w:r>
+                        <w:rPr>
+                          <w:noProof/>
+                          <w:color w:val="44546A" w:themeColor="text2"/>
+                          <w:sz w:val="18"/>
+                          <w:szCs w:val="18"/>
+                          <w:lang w:val="en-US"/>
+                          <w14:textOutline w14:w="0" w14:cap="flat" w14:cmpd="sng" w14:algn="ctr">
+                            <w14:noFill/>
+                            <w14:prstDash w14:val="solid"/>
+                            <w14:round/>
+                          </w14:textOutline>
+                          <w14:props3d w14:extrusionH="57150" w14:contourW="0" w14:prstMaterial="matte">
+                            <w14:bevelT w14:w="63500" w14:h="12700" w14:prst="angle"/>
+                            <w14:contourClr>
+                              <w14:schemeClr w14:val="bg1">
+                                <w14:lumMod w14:val="65000"/>
+                              </w14:schemeClr>
+                            </w14:contourClr>
+                          </w14:props3d>
+                        </w:rPr>
+                        <w:t>1</w:t>
+                      </w:r>
+                      <w:r>
+                        <w:rPr>
+                          <w:color w:val="44546A" w:themeColor="text2"/>
+                          <w:sz w:val="18"/>
+                          <w:szCs w:val="18"/>
+                          <w14:textOutline w14:w="0" w14:cap="flat" w14:cmpd="sng" w14:algn="ctr">
+                            <w14:noFill/>
+                            <w14:prstDash w14:val="solid"/>
+                            <w14:round/>
+                          </w14:textOutline>
+                          <w14:props3d w14:extrusionH="57150" w14:contourW="0" w14:prstMaterial="matte">
+                            <w14:bevelT w14:w="63500" w14:h="12700" w14:prst="angle"/>
+                            <w14:contourClr>
+                              <w14:schemeClr w14:val="bg1">
+                                <w14:lumMod w14:val="65000"/>
+                              </w14:schemeClr>
+                            </w14:contourClr>
+                          </w14:props3d>
+                        </w:rPr>
+                        <w:fldChar w:fldCharType="end"/>
+                      </w:r>
+                      <w:r>
+                        <w:rPr>
+                          <w:color w:val="44546A" w:themeColor="text2"/>
+                          <w:sz w:val="18"/>
+                          <w:szCs w:val="18"/>
+                          <w:lang w:val="en-US"/>
+                          <w14:textOutline w14:w="0" w14:cap="flat" w14:cmpd="sng" w14:algn="ctr">
+                            <w14:noFill/>
+                            <w14:prstDash w14:val="solid"/>
+                            <w14:round/>
+                          </w14:textOutline>
+                          <w14:props3d w14:extrusionH="57150" w14:contourW="0" w14:prstMaterial="matte">
+                            <w14:bevelT w14:w="63500" w14:h="12700" w14:prst="angle"/>
+                            <w14:contourClr>
+                              <w14:schemeClr w14:val="bg1">
+                                <w14:lumMod w14:val="65000"/>
+                              </w14:schemeClr>
+                            </w14:contourClr>
+                          </w14:props3d>
+                        </w:rPr>
+                        <w:t>: Laser GUI</w:t>
+                      </w:r>
+                      <w:r>
+                        <w:rPr>
+                          <w:color w:val="44546A" w:themeColor="text2"/>
+                          <w:sz w:val="18"/>
+                          <w:szCs w:val="18"/>
+                          <w:lang w:val="en-US"/>
+                          <w14:textOutline w14:w="0" w14:cap="flat" w14:cmpd="sng" w14:algn="ctr">
+                            <w14:noFill/>
+                            <w14:prstDash w14:val="solid"/>
+                            <w14:round/>
+                          </w14:textOutline>
+                          <w14:props3d w14:extrusionH="57150" w14:contourW="0" w14:prstMaterial="matte">
+                            <w14:bevelT w14:w="63500" w14:h="12700" w14:prst="angle"/>
+                            <w14:contourClr>
+                              <w14:schemeClr w14:val="bg1">
+                                <w14:lumMod w14:val="65000"/>
+                              </w14:schemeClr>
+                            </w14:contourClr>
+                          </w14:props3d>
+                        </w:rPr>
+                        <w:t xml:space="preserve"> with example values.</w:t>
+                      </w:r>
+                      <w:r>
+                        <w:rPr>
+                          <w:color w:val="44546A" w:themeColor="text2"/>
+                          <w:sz w:val="18"/>
+                          <w:szCs w:val="18"/>
+                          <w:lang w:val="en-US"/>
+                          <w14:textOutline w14:w="0" w14:cap="flat" w14:cmpd="sng" w14:algn="ctr">
+                            <w14:noFill/>
+                            <w14:prstDash w14:val="solid"/>
+                            <w14:round/>
+                          </w14:textOutline>
+                          <w14:props3d w14:extrusionH="57150" w14:contourW="0" w14:prstMaterial="matte">
+                            <w14:bevelT w14:w="63500" w14:h="12700" w14:prst="angle"/>
+                            <w14:contourClr>
+                              <w14:schemeClr w14:val="bg1">
+                                <w14:lumMod w14:val="65000"/>
+                              </w14:schemeClr>
+                            </w14:contourClr>
+                          </w14:props3d>
+                        </w:rPr>
+                        <w:t xml:space="preserve"> E-3 -&gt; if you want to write micrometers and convert into millimeters</w:t>
+                      </w:r>
+                    </w:p>
+                  </w:txbxContent>
+                </v:textbox>
+                <w10:wrap type="topAndBottom"/>
+              </v:shape>
+            </w:pict>
+          </mc:Fallback>
+        </mc:AlternateContent>
+      </w:r>
     </w:p>
     <w:p>
       <w:pPr>
-        <w:pStyle w:val="berschrift2"/>
-        <w:rPr>
-          <w:lang w:val="en-US"/>
-        </w:rPr>
-      </w:pPr>
-      <w:r>
-        <w:rPr>
-          <w:lang w:val="en-US"/>
-        </w:rPr>
-        <w:t>Step 1: Alignment</w:t>
-      </w:r>
+        <w:rPr>
+          <w:lang w:val="en-US"/>
+        </w:rPr>
+      </w:pPr>
     </w:p>
     <w:p>
       <w:pPr>
+        <w:pStyle w:val="berschrift2"/>
+        <w:rPr>
+          <w:lang w:val="en-US"/>
+        </w:rPr>
+      </w:pPr>
+      <w:r>
+        <w:rPr>
+          <w:lang w:val="en-US"/>
+        </w:rPr>
+        <w:t>NOTES:</w:t>
+      </w:r>
+    </w:p>
+    <w:p>
+      <w:pPr>
+        <w:pStyle w:val="Listenabsatz"/>
+        <w:numPr>
+          <w:ilvl w:val="0"/>
+          <w:numId w:val="5"/>
+        </w:numPr>
+        <w:rPr>
+          <w:lang w:val="en-US"/>
+        </w:rPr>
+      </w:pPr>
+      <w:r>
+        <w:rPr>
+          <w:lang w:val="en-US"/>
+        </w:rPr>
+        <w:t xml:space="preserve">All distance or coordinate values are in </w:t>
+      </w:r>
+      <w:r>
+        <w:rPr>
+          <w:b/>
+          <w:color w:val="FF0000"/>
+          <w:lang w:val="en-US"/>
+        </w:rPr>
+        <w:t>millimeters</w:t>
+      </w:r>
+      <w:r>
+        <w:rPr>
+          <w:lang w:val="en-US"/>
+        </w:rPr>
+        <w:t>!</w:t>
+      </w:r>
+    </w:p>
+    <w:p>
+      <w:pPr>
+        <w:pStyle w:val="Listenabsatz"/>
+        <w:numPr>
+          <w:ilvl w:val="0"/>
+          <w:numId w:val="5"/>
+        </w:numPr>
+        <w:rPr>
+          <w:lang w:val="en-US"/>
+        </w:rPr>
+      </w:pPr>
+      <w:r>
+        <w:rPr>
+          <w:lang w:val="en-US"/>
+        </w:rPr>
+        <w:t>This guide assumes you know how to use the laser</w:t>
+      </w:r>
+      <w:r>
+        <w:rPr>
+          <w:lang w:val="en-US"/>
+        </w:rPr>
+        <w:t xml:space="preserve"> already.</w:t>
+      </w:r>
+    </w:p>
+    <w:p>
+      <w:pPr>
+        <w:pStyle w:val="berschrift2"/>
+        <w:rPr>
+          <w:lang w:val="en-US"/>
+        </w:rPr>
+      </w:pPr>
+      <w:r>
+        <w:rPr>
+          <w:lang w:val="en-US"/>
+        </w:rPr>
+        <w:t>Step 1: Alignment</w:t>
+      </w:r>
+    </w:p>
+    <w:p>
+      <w:pPr>
         <w:rPr>
           <w:lang w:val="en-US"/>
         </w:rPr>
@@ -169,6 +868,12 @@
           <w:lang w:val="en-US"/>
         </w:rPr>
         <w:t xml:space="preserve"> and [Right alignment point]</w:t>
+      </w:r>
+      <w:r>
+        <w:rPr>
+          <w:lang w:val="en-US"/>
+        </w:rPr>
+        <w:t>:</w:t>
       </w:r>
     </w:p>
     <w:p>
@@ -179,14 +884,42 @@
           <w:numId w:val="4"/>
         </w:numPr>
         <w:rPr>
-          <w:lang w:val="en-US"/>
-        </w:rPr>
-      </w:pPr>
-      <w:r>
-        <w:rPr>
-          <w:lang w:val="en-US"/>
-        </w:rPr>
-        <w:t>Put your wafer into the laser.</w:t>
+          <w:b/>
+          <w:lang w:val="en-US"/>
+        </w:rPr>
+      </w:pPr>
+      <w:r>
+        <w:rPr>
+          <w:b/>
+          <w:lang w:val="en-US"/>
+        </w:rPr>
+        <w:t>Choose 2 alignment marks on your design</w:t>
+      </w:r>
+      <w:r>
+        <w:rPr>
+          <w:b/>
+          <w:lang w:val="en-US"/>
+        </w:rPr>
+        <w:t>.</w:t>
+      </w:r>
+      <w:r>
+        <w:rPr>
+          <w:b/>
+          <w:lang w:val="en-US"/>
+        </w:rPr>
+        <w:t xml:space="preserve"> </w:t>
+      </w:r>
+      <w:r>
+        <w:rPr>
+          <w:lang w:val="en-US"/>
+        </w:rPr>
+        <w:t>Those 2 points will be leveled along the x-axis</w:t>
+      </w:r>
+      <w:r>
+        <w:rPr>
+          <w:lang w:val="en-US"/>
+        </w:rPr>
+        <w:t>.</w:t>
       </w:r>
     </w:p>
     <w:p>
@@ -204,7 +937,19 @@
         <w:rPr>
           <w:lang w:val="en-US"/>
         </w:rPr>
-        <w:t>Open the 3DMM Laser control program at the laser’s PC.</w:t>
+        <w:t>M</w:t>
+      </w:r>
+      <w:r>
+        <w:rPr>
+          <w:lang w:val="en-US"/>
+        </w:rPr>
+        <w:t>ove to the corresponding alignment marks using the jog sheet</w:t>
+      </w:r>
+      <w:r>
+        <w:rPr>
+          <w:lang w:val="en-US"/>
+        </w:rPr>
+        <w:t>.</w:t>
       </w:r>
     </w:p>
     <w:p>
@@ -218,11 +963,45 @@
           <w:lang w:val="en-US"/>
         </w:rPr>
       </w:pPr>
-      <w:r>
-        <w:rPr>
-          <w:lang w:val="en-US"/>
-        </w:rPr>
-        <w:t>Go to the corresponding laser positions using the jog sheet</w:t>
+      <w:proofErr w:type="gramStart"/>
+      <w:r>
+        <w:rPr>
+          <w:lang w:val="en-US"/>
+        </w:rPr>
+        <w:t>Each time,</w:t>
+      </w:r>
+      <w:proofErr w:type="gramEnd"/>
+      <w:r>
+        <w:rPr>
+          <w:lang w:val="en-US"/>
+        </w:rPr>
+        <w:t xml:space="preserve"> enter the x and y coordinates in </w:t>
+      </w:r>
+      <w:r>
+        <w:rPr>
+          <w:b/>
+          <w:lang w:val="en-US"/>
+        </w:rPr>
+        <w:t>mm</w:t>
+      </w:r>
+      <w:r>
+        <w:rPr>
+          <w:lang w:val="en-US"/>
+        </w:rPr>
+        <w:t xml:space="preserve"> </w:t>
+      </w:r>
+      <w:r>
+        <w:rPr>
+          <w:b/>
+          <w:lang w:val="en-US"/>
+        </w:rPr>
+        <w:t>with a decimal point</w:t>
+      </w:r>
+      <w:r>
+        <w:rPr>
+          <w:lang w:val="en-US"/>
+        </w:rPr>
+        <w:t>. (e.g. 0.2 for 0.2 mm)</w:t>
       </w:r>
     </w:p>
     <w:p>
@@ -236,13 +1015,582 @@
           <w:lang w:val="en-US"/>
         </w:rPr>
       </w:pPr>
+      <w:r>
+        <w:rPr>
+          <w:b/>
+          <w:lang w:val="en-US"/>
+        </w:rPr>
+        <w:t>Press the button</w:t>
+      </w:r>
+      <w:r>
+        <w:rPr>
+          <w:lang w:val="en-US"/>
+        </w:rPr>
+        <w:t xml:space="preserve"> [Create alignment script]. If successful, </w:t>
+      </w:r>
+      <w:proofErr w:type="gramStart"/>
+      <w:r>
+        <w:rPr>
+          <w:lang w:val="en-US"/>
+        </w:rPr>
+        <w:t>a</w:t>
+      </w:r>
+      <w:proofErr w:type="gramEnd"/>
+      <w:r>
+        <w:rPr>
+          <w:lang w:val="en-US"/>
+        </w:rPr>
+        <w:t xml:space="preserve"> info pop-up will appear </w:t>
+      </w:r>
+      <w:r>
+        <w:rPr>
+          <w:lang w:val="en-US"/>
+        </w:rPr>
+        <w:t>(fig 2)</w:t>
+      </w:r>
     </w:p>
     <w:p>
       <w:pPr>
-        <w:rPr>
-          <w:lang w:val="en-US"/>
-        </w:rPr>
-      </w:pPr>
+        <w:pStyle w:val="Listenabsatz"/>
+        <w:numPr>
+          <w:ilvl w:val="0"/>
+          <w:numId w:val="4"/>
+        </w:numPr>
+        <w:rPr>
+          <w:lang w:val="en-US"/>
+        </w:rPr>
+      </w:pPr>
+      <w:r>
+        <w:rPr>
+          <w:lang w:val="en-US"/>
+        </w:rPr>
+        <w:t>“</w:t>
+      </w:r>
+      <w:r>
+        <w:rPr>
+          <w:b/>
+          <w:lang w:val="en-US"/>
+        </w:rPr>
+        <w:t>alignment.vbs</w:t>
+      </w:r>
+      <w:r>
+        <w:rPr>
+          <w:lang w:val="en-US"/>
+        </w:rPr>
+        <w:t>” will be saved into “</w:t>
+      </w:r>
+      <w:proofErr w:type="spellStart"/>
+      <w:r>
+        <w:rPr>
+          <w:lang w:val="en-US"/>
+        </w:rPr>
+        <w:t>Skripte</w:t>
+      </w:r>
+      <w:proofErr w:type="spellEnd"/>
+      <w:r>
+        <w:rPr>
+          <w:lang w:val="en-US"/>
+        </w:rPr>
+        <w:t>” folder. Will be overwritten every time alignment is executed.</w:t>
+      </w:r>
+    </w:p>
+    <w:p>
+      <w:pPr>
+        <w:pStyle w:val="Listenabsatz"/>
+        <w:numPr>
+          <w:ilvl w:val="0"/>
+          <w:numId w:val="4"/>
+        </w:numPr>
+        <w:rPr>
+          <w:lang w:val="en-US"/>
+        </w:rPr>
+      </w:pPr>
+      <w:r>
+        <w:rPr>
+          <w:lang w:val="en-US"/>
+        </w:rPr>
+        <w:t>Load this script into your 3Dmicromac application and execute.</w:t>
+      </w:r>
+    </w:p>
+    <w:p>
+      <w:pPr>
+        <w:pStyle w:val="Listenabsatz"/>
+        <w:numPr>
+          <w:ilvl w:val="0"/>
+          <w:numId w:val="4"/>
+        </w:numPr>
+        <w:rPr>
+          <w:lang w:val="en-US"/>
+        </w:rPr>
+      </w:pPr>
+      <w:r>
+        <w:rPr>
+          <w:lang w:val="en-US"/>
+        </w:rPr>
+        <w:t xml:space="preserve">Check if successful. Correct manually if needed. </w:t>
+      </w:r>
+    </w:p>
+    <w:tbl>
+      <w:tblPr>
+        <w:tblStyle w:val="Tabellenraster"/>
+        <w:tblW w:w="0" w:type="auto"/>
+        <w:tblBorders>
+          <w:insideH w:val="none" w:sz="0" w:space="0" w:color="auto"/>
+          <w:insideV w:val="none" w:sz="0" w:space="0" w:color="auto"/>
+        </w:tblBorders>
+        <w:tblLook w:val="04A0" w:firstRow="1" w:lastRow="0" w:firstColumn="1" w:lastColumn="0" w:noHBand="0" w:noVBand="1"/>
+      </w:tblPr>
+      <w:tblGrid>
+        <w:gridCol w:w="613"/>
+        <w:gridCol w:w="8449"/>
+      </w:tblGrid>
+      <w:tr>
+        <w:tc>
+          <w:tcPr>
+            <w:tcW w:w="562" w:type="dxa"/>
+          </w:tcPr>
+          <w:p>
+            <w:pPr>
+              <w:rPr>
+                <w:lang w:val="en-US"/>
+              </w:rPr>
+            </w:pPr>
+            <w:r>
+              <w:rPr>
+                <w:lang w:val="en-US"/>
+              </w:rPr>
+              <w:t>TIPS:</w:t>
+            </w:r>
+          </w:p>
+        </w:tc>
+        <w:tc>
+          <w:tcPr>
+            <w:tcW w:w="8500" w:type="dxa"/>
+          </w:tcPr>
+          <w:p>
+            <w:pPr>
+              <w:pStyle w:val="Listenabsatz"/>
+              <w:numPr>
+                <w:ilvl w:val="0"/>
+                <w:numId w:val="7"/>
+              </w:numPr>
+              <w:rPr>
+                <w:lang w:val="en-US"/>
+              </w:rPr>
+            </w:pPr>
+            <w:r>
+              <w:rPr>
+                <w:lang w:val="en-US"/>
+              </w:rPr>
+              <w:t>The further away those 2 points are from each other, the better the alignment.</w:t>
+            </w:r>
+          </w:p>
+        </w:tc>
+      </w:tr>
+      <w:tr>
+        <w:tc>
+          <w:tcPr>
+            <w:tcW w:w="562" w:type="dxa"/>
+          </w:tcPr>
+          <w:p>
+            <w:pPr>
+              <w:rPr>
+                <w:lang w:val="en-US"/>
+              </w:rPr>
+            </w:pPr>
+          </w:p>
+        </w:tc>
+        <w:tc>
+          <w:tcPr>
+            <w:tcW w:w="8500" w:type="dxa"/>
+          </w:tcPr>
+          <w:p>
+            <w:pPr>
+              <w:pStyle w:val="Listenabsatz"/>
+              <w:numPr>
+                <w:ilvl w:val="0"/>
+                <w:numId w:val="7"/>
+              </w:numPr>
+              <w:rPr>
+                <w:lang w:val="en-US"/>
+              </w:rPr>
+            </w:pPr>
+            <w:r>
+              <w:rPr>
+                <w:lang w:val="en-US"/>
+              </w:rPr>
+              <w:t xml:space="preserve">No need to move to </w:t>
+            </w:r>
+            <w:r>
+              <w:rPr>
+                <w:lang w:val="en-US"/>
+              </w:rPr>
+              <w:t xml:space="preserve">the </w:t>
+            </w:r>
+            <w:r>
+              <w:rPr>
+                <w:lang w:val="en-US"/>
+              </w:rPr>
+              <w:t xml:space="preserve">Laser Site for </w:t>
+            </w:r>
+            <w:r>
+              <w:rPr>
+                <w:lang w:val="en-US"/>
+              </w:rPr>
+              <w:t>entering the coordinates</w:t>
+            </w:r>
+            <w:r>
+              <w:rPr>
+                <w:lang w:val="en-US"/>
+              </w:rPr>
+              <w:t xml:space="preserve">, as the offset </w:t>
+            </w:r>
+            <w:r>
+              <w:rPr>
+                <w:lang w:val="en-US"/>
+              </w:rPr>
+              <w:t xml:space="preserve">of the coordinates seen through the microscope to the Laser Site stays constant for </w:t>
+            </w:r>
+            <w:r>
+              <w:rPr>
+                <w:lang w:val="en-US"/>
+              </w:rPr>
+              <w:t xml:space="preserve">both </w:t>
+            </w:r>
+            <w:r>
+              <w:rPr>
+                <w:lang w:val="en-US"/>
+              </w:rPr>
+              <w:t>points</w:t>
+            </w:r>
+            <w:r>
+              <w:rPr>
+                <w:lang w:val="en-US"/>
+              </w:rPr>
+              <w:t>.</w:t>
+            </w:r>
+          </w:p>
+        </w:tc>
+      </w:tr>
+      <w:tr>
+        <w:tc>
+          <w:tcPr>
+            <w:tcW w:w="562" w:type="dxa"/>
+          </w:tcPr>
+          <w:p>
+            <w:pPr>
+              <w:rPr>
+                <w:lang w:val="en-US"/>
+              </w:rPr>
+            </w:pPr>
+          </w:p>
+        </w:tc>
+        <w:tc>
+          <w:tcPr>
+            <w:tcW w:w="8500" w:type="dxa"/>
+          </w:tcPr>
+          <w:p>
+            <w:pPr>
+              <w:pStyle w:val="Listenabsatz"/>
+              <w:numPr>
+                <w:ilvl w:val="0"/>
+                <w:numId w:val="7"/>
+              </w:numPr>
+              <w:rPr>
+                <w:lang w:val="en-US"/>
+              </w:rPr>
+            </w:pPr>
+            <w:r>
+              <w:rPr>
+                <w:lang w:val="en-US"/>
+              </w:rPr>
+              <w:t xml:space="preserve">First use the microscope with a small magnification to move to the alignment marks. Then use the largest magnification and z-axis to focus on </w:t>
+            </w:r>
+            <w:r>
+              <w:rPr>
+                <w:lang w:val="en-US"/>
+              </w:rPr>
+              <w:t>them</w:t>
+            </w:r>
+            <w:r>
+              <w:rPr>
+                <w:lang w:val="en-US"/>
+              </w:rPr>
+              <w:t>.</w:t>
+            </w:r>
+            <w:r>
+              <w:rPr>
+                <w:lang w:val="en-US"/>
+              </w:rPr>
+              <w:t xml:space="preserve"> The alignment vastly depends on the accuracy of the coordinates!</w:t>
+            </w:r>
+          </w:p>
+        </w:tc>
+      </w:tr>
+    </w:tbl>
+    <w:p>
+      <w:pPr>
+        <w:rPr>
+          <w:lang w:val="en-US"/>
+        </w:rPr>
+      </w:pPr>
+      <w:r>
+        <w:rPr>
+          <w:noProof/>
+        </w:rPr>
+        <mc:AlternateContent>
+          <mc:Choice Requires="wps">
+            <w:drawing>
+              <wp:anchor distT="0" distB="0" distL="114300" distR="114300" simplePos="0" relativeHeight="251663360" behindDoc="0" locked="0" layoutInCell="1" allowOverlap="1" wp14:anchorId="10661A45" wp14:editId="74CE4470">
+                <wp:simplePos x="0" y="0"/>
+                <wp:positionH relativeFrom="column">
+                  <wp:posOffset>1995805</wp:posOffset>
+                </wp:positionH>
+                <wp:positionV relativeFrom="paragraph">
+                  <wp:posOffset>1233805</wp:posOffset>
+                </wp:positionV>
+                <wp:extent cx="2495550" cy="635"/>
+                <wp:effectExtent l="0" t="0" r="0" b="9525"/>
+                <wp:wrapTopAndBottom/>
+                <wp:docPr id="6" name="Textfeld 6"/>
+                <wp:cNvGraphicFramePr/>
+                <a:graphic xmlns:a="http://schemas.openxmlformats.org/drawingml/2006/main">
+                  <a:graphicData uri="http://schemas.microsoft.com/office/word/2010/wordprocessingShape">
+                    <wps:wsp>
+                      <wps:cNvSpPr txBox="1"/>
+                      <wps:spPr>
+                        <a:xfrm>
+                          <a:off x="0" y="0"/>
+                          <a:ext cx="2495550" cy="635"/>
+                        </a:xfrm>
+                        <a:prstGeom prst="rect">
+                          <a:avLst/>
+                        </a:prstGeom>
+                        <a:solidFill>
+                          <a:prstClr val="white"/>
+                        </a:solidFill>
+                        <a:ln>
+                          <a:noFill/>
+                        </a:ln>
+                      </wps:spPr>
+                      <wps:txbx>
+                        <w:txbxContent>
+                          <w:p>
+                            <w:pPr>
+                              <w:pStyle w:val="Beschriftung"/>
+                              <w:rPr>
+                                <w:noProof/>
+                                <w:sz w:val="20"/>
+                                <w:szCs w:val="20"/>
+                                <w:lang w:val="en-US"/>
+                              </w:rPr>
+                            </w:pPr>
+                            <w:r>
+                              <w:rPr>
+                                <w:lang w:val="en-US"/>
+                              </w:rPr>
+                              <w:t xml:space="preserve">Figure </w:t>
+                            </w:r>
+                            <w:r>
+                              <w:fldChar w:fldCharType="begin"/>
+                            </w:r>
+                            <w:r>
+                              <w:rPr>
+                                <w:lang w:val="en-US"/>
+                              </w:rPr>
+                              <w:instrText xml:space="preserve"> SEQ Figure \* ARABIC </w:instrText>
+                            </w:r>
+                            <w:r>
+                              <w:fldChar w:fldCharType="separate"/>
+                            </w:r>
+                            <w:r>
+                              <w:rPr>
+                                <w:noProof/>
+                                <w:lang w:val="en-US"/>
+                              </w:rPr>
+                              <w:t>2</w:t>
+                            </w:r>
+                            <w:r>
+                              <w:fldChar w:fldCharType="end"/>
+                            </w:r>
+                            <w:r>
+                              <w:rPr>
+                                <w:lang w:val="en-US"/>
+                              </w:rPr>
+                              <w:t>: Successful! Script saved into "</w:t>
+                            </w:r>
+                            <w:proofErr w:type="spellStart"/>
+                            <w:r>
+                              <w:rPr>
+                                <w:lang w:val="en-US"/>
+                              </w:rPr>
+                              <w:t>Skripte</w:t>
+                            </w:r>
+                            <w:proofErr w:type="spellEnd"/>
+                            <w:r>
+                              <w:rPr>
+                                <w:lang w:val="en-US"/>
+                              </w:rPr>
+                              <w:t>" folder</w:t>
+                            </w:r>
+                          </w:p>
+                        </w:txbxContent>
+                      </wps:txbx>
+                      <wps:bodyPr rot="0" spcFirstLastPara="0" vertOverflow="overflow" horzOverflow="overflow" vert="horz" wrap="square" lIns="0" tIns="0" rIns="0" bIns="0" numCol="1" spcCol="0" rtlCol="0" fromWordArt="0" anchor="t" anchorCtr="0" forceAA="0" compatLnSpc="1">
+                        <a:prstTxWarp prst="textNoShape">
+                          <a:avLst/>
+                        </a:prstTxWarp>
+                        <a:spAutoFit/>
+                      </wps:bodyPr>
+                    </wps:wsp>
+                  </a:graphicData>
+                </a:graphic>
+                <wp14:sizeRelH relativeFrom="margin">
+                  <wp14:pctWidth>0</wp14:pctWidth>
+                </wp14:sizeRelH>
+              </wp:anchor>
+            </w:drawing>
+          </mc:Choice>
+          <mc:Fallback>
+            <w:pict>
+              <v:shape w14:anchorId="10661A45" id="Textfeld 6" o:spid="_x0000_s1027" type="#_x0000_t202" style="position:absolute;margin-left:157.15pt;margin-top:97.15pt;width:196.5pt;height:.05pt;z-index:251663360;visibility:visible;mso-wrap-style:square;mso-width-percent:0;mso-wrap-distance-left:9pt;mso-wrap-distance-top:0;mso-wrap-distance-right:9pt;mso-wrap-distance-bottom:0;mso-position-horizontal:absolute;mso-position-horizontal-relative:text;mso-position-vertical:absolute;mso-position-vertical-relative:text;mso-width-percent:0;mso-width-relative:margin;v-text-anchor:top" o:gfxdata="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" stroked="f">
+                <v:textbox style="mso-fit-shape-to-text:t" inset="0,0,0,0">
+                  <w:txbxContent>
+                    <w:p>
+                      <w:pPr>
+                        <w:pStyle w:val="Beschriftung"/>
+                        <w:rPr>
+                          <w:noProof/>
+                          <w:sz w:val="20"/>
+                          <w:szCs w:val="20"/>
+                          <w:lang w:val="en-US"/>
+                        </w:rPr>
+                      </w:pPr>
+                      <w:r>
+                        <w:rPr>
+                          <w:lang w:val="en-US"/>
+                        </w:rPr>
+                        <w:t xml:space="preserve">Figure </w:t>
+                      </w:r>
+                      <w:r>
+                        <w:fldChar w:fldCharType="begin"/>
+                      </w:r>
+                      <w:r>
+                        <w:rPr>
+                          <w:lang w:val="en-US"/>
+                        </w:rPr>
+                        <w:instrText xml:space="preserve"> SEQ Figure \* ARABIC </w:instrText>
+                      </w:r>
+                      <w:r>
+                        <w:fldChar w:fldCharType="separate"/>
+                      </w:r>
+                      <w:r>
+                        <w:rPr>
+                          <w:noProof/>
+                          <w:lang w:val="en-US"/>
+                        </w:rPr>
+                        <w:t>2</w:t>
+                      </w:r>
+                      <w:r>
+                        <w:fldChar w:fldCharType="end"/>
+                      </w:r>
+                      <w:r>
+                        <w:rPr>
+                          <w:lang w:val="en-US"/>
+                        </w:rPr>
+                        <w:t>: Successful! Script saved into "</w:t>
+                      </w:r>
+                      <w:proofErr w:type="spellStart"/>
+                      <w:r>
+                        <w:rPr>
+                          <w:lang w:val="en-US"/>
+                        </w:rPr>
+                        <w:t>Skripte</w:t>
+                      </w:r>
+                      <w:proofErr w:type="spellEnd"/>
+                      <w:r>
+                        <w:rPr>
+                          <w:lang w:val="en-US"/>
+                        </w:rPr>
+                        <w:t>" folder</w:t>
+                      </w:r>
+                    </w:p>
+                  </w:txbxContent>
+                </v:textbox>
+                <w10:wrap type="topAndBottom"/>
+              </v:shape>
+            </w:pict>
+          </mc:Fallback>
+        </mc:AlternateContent>
+      </w:r>
+      <w:r>
+        <w:rPr>
+          <w:noProof/>
+          <w:lang w:val="en-US"/>
+        </w:rPr>
+        <w:drawing>
+          <wp:anchor distT="0" distB="0" distL="114300" distR="114300" simplePos="0" relativeHeight="251661312" behindDoc="0" locked="0" layoutInCell="1" allowOverlap="1" wp14:anchorId="06A7EBC9" wp14:editId="07110491">
+            <wp:simplePos x="0" y="0"/>
+            <wp:positionH relativeFrom="margin">
+              <wp:posOffset>1993900</wp:posOffset>
+            </wp:positionH>
+            <wp:positionV relativeFrom="paragraph">
+              <wp:posOffset>0</wp:posOffset>
+            </wp:positionV>
+            <wp:extent cx="1856105" cy="1181100"/>
+            <wp:effectExtent l="0" t="0" r="0" b="0"/>
+            <wp:wrapTopAndBottom/>
+            <wp:docPr id="5" name="Grafik 5"/>
+            <wp:cNvGraphicFramePr>
+              <a:graphicFrameLocks xmlns:a="http://schemas.openxmlformats.org/drawingml/2006/main" noChangeAspect="1"/>
+            </wp:cNvGraphicFramePr>
+            <a:graphic xmlns:a="http://schemas.openxmlformats.org/drawingml/2006/main">
+              <a:graphicData uri="http://schemas.openxmlformats.org/drawingml/2006/picture">
+                <pic:pic xmlns:pic="http://schemas.openxmlformats.org/drawingml/2006/picture">
+                  <pic:nvPicPr>
+                    <pic:cNvPr id="0" name="Picture 3"/>
+                    <pic:cNvPicPr>
+                      <a:picLocks noChangeAspect="1" noChangeArrowheads="1"/>
+                    </pic:cNvPicPr>
+                  </pic:nvPicPr>
+                  <pic:blipFill>
+                    <a:blip r:embed="rId6">
+                      <a:extLst>
+                        <a:ext uri="{28A0092B-C50C-407E-A947-70E740481C1C}">
+                          <a14:useLocalDpi xmlns:a14="http://schemas.microsoft.com/office/drawing/2010/main" val="0"/>
+                        </a:ext>
+                      </a:extLst>
+                    </a:blip>
+                    <a:srcRect/>
+                    <a:stretch>
+                      <a:fillRect/>
+                    </a:stretch>
+                  </pic:blipFill>
+                  <pic:spPr bwMode="auto">
+                    <a:xfrm>
+                      <a:off x="0" y="0"/>
+                      <a:ext cx="1856105" cy="1181100"/>
+                    </a:xfrm>
+                    <a:prstGeom prst="rect">
+                      <a:avLst/>
+                    </a:prstGeom>
+                    <a:noFill/>
+                    <a:ln>
+                      <a:noFill/>
+                    </a:ln>
+                  </pic:spPr>
+                </pic:pic>
+              </a:graphicData>
+            </a:graphic>
+            <wp14:sizeRelH relativeFrom="margin">
+              <wp14:pctWidth>0</wp14:pctWidth>
+            </wp14:sizeRelH>
+            <wp14:sizeRelV relativeFrom="margin">
+              <wp14:pctHeight>0</wp14:pctHeight>
+            </wp14:sizeRelV>
+          </wp:anchor>
+        </w:drawing>
+      </w:r>
     </w:p>
     <w:p>
       <w:pPr>
@@ -267,6 +1615,24 @@
           <w:lang w:val="en-US"/>
         </w:rPr>
       </w:pPr>
+    </w:p>
+    <w:p>
+      <w:pPr>
+        <w:tabs>
+          <w:tab w:val="left" w:pos="3274"/>
+        </w:tabs>
+        <w:rPr>
+          <w:lang w:val="en-US"/>
+        </w:rPr>
+      </w:pPr>
+    </w:p>
+    <w:p>
+      <w:pPr>
+        <w:pStyle w:val="berschrift2"/>
+        <w:rPr>
+          <w:lang w:val="en-US"/>
+        </w:rPr>
+      </w:pPr>
       <w:proofErr w:type="spellStart"/>
       <w:r>
         <w:rPr>
@@ -321,6 +1687,22 @@
         </w:rPr>
         <w:tab/>
         <w:t>Most probably empty column</w:t>
+      </w:r>
+    </w:p>
+    <w:p>
+      <w:pPr>
+        <w:tabs>
+          <w:tab w:val="left" w:pos="3274"/>
+        </w:tabs>
+        <w:rPr>
+          <w:lang w:val="en-US"/>
+        </w:rPr>
+      </w:pPr>
+      <w:r>
+        <w:rPr>
+          <w:lang w:val="en-US"/>
+        </w:rPr>
+        <w:t>Or used decimal comma instead of decimal point 1,3 instead of 1.3</w:t>
       </w:r>
     </w:p>
     <w:p>
@@ -445,9 +1827,325 @@
     </w:lvl>
   </w:abstractNum>
   <w:abstractNum w:abstractNumId="1" w15:restartNumberingAfterBreak="0">
+    <w:nsid w:val="37B13591"/>
+    <w:multiLevelType w:val="hybridMultilevel"/>
+    <w:tmpl w:val="FA1C893C"/>
+    <w:lvl w:ilvl="0" w:tplc="6D945A42">
+      <w:start w:val="1"/>
+      <w:numFmt w:val="bullet"/>
+      <w:lvlText w:val="-"/>
+      <w:lvlJc w:val="left"/>
+      <w:pPr>
+        <w:ind w:left="720" w:hanging="360"/>
+      </w:pPr>
+      <w:rPr>
+        <w:rFonts w:ascii="Calibri" w:eastAsiaTheme="minorEastAsia" w:hAnsi="Calibri" w:cs="Calibri" w:hint="default"/>
+      </w:rPr>
+    </w:lvl>
+    <w:lvl w:ilvl="1" w:tplc="04070003" w:tentative="1">
+      <w:start w:val="1"/>
+      <w:numFmt w:val="bullet"/>
+      <w:lvlText w:val="o"/>
+      <w:lvlJc w:val="left"/>
+      <w:pPr>
+        <w:ind w:left="1440" w:hanging="360"/>
+      </w:pPr>
+      <w:rPr>
+        <w:rFonts w:ascii="Courier New" w:hAnsi="Courier New" w:cs="Courier New" w:hint="default"/>
+      </w:rPr>
+    </w:lvl>
+    <w:lvl w:ilvl="2" w:tplc="04070005" w:tentative="1">
+      <w:start w:val="1"/>
+      <w:numFmt w:val="bullet"/>
+      <w:lvlText w:val=""/>
+      <w:lvlJc w:val="left"/>
+      <w:pPr>
+        <w:ind w:left="2160" w:hanging="360"/>
+      </w:pPr>
+      <w:rPr>
+        <w:rFonts w:ascii="Wingdings" w:hAnsi="Wingdings" w:hint="default"/>
+      </w:rPr>
+    </w:lvl>
+    <w:lvl w:ilvl="3" w:tplc="04070001" w:tentative="1">
+      <w:start w:val="1"/>
+      <w:numFmt w:val="bullet"/>
+      <w:lvlText w:val=""/>
+      <w:lvlJc w:val="left"/>
+      <w:pPr>
+        <w:ind w:left="2880" w:hanging="360"/>
+      </w:pPr>
+      <w:rPr>
+        <w:rFonts w:ascii="Symbol" w:hAnsi="Symbol" w:hint="default"/>
+      </w:rPr>
+    </w:lvl>
+    <w:lvl w:ilvl="4" w:tplc="04070003" w:tentative="1">
+      <w:start w:val="1"/>
+      <w:numFmt w:val="bullet"/>
+      <w:lvlText w:val="o"/>
+      <w:lvlJc w:val="left"/>
+      <w:pPr>
+        <w:ind w:left="3600" w:hanging="360"/>
+      </w:pPr>
+      <w:rPr>
+        <w:rFonts w:ascii="Courier New" w:hAnsi="Courier New" w:cs="Courier New" w:hint="default"/>
+      </w:rPr>
+    </w:lvl>
+    <w:lvl w:ilvl="5" w:tplc="04070005" w:tentative="1">
+      <w:start w:val="1"/>
+      <w:numFmt w:val="bullet"/>
+      <w:lvlText w:val=""/>
+      <w:lvlJc w:val="left"/>
+      <w:pPr>
+        <w:ind w:left="4320" w:hanging="360"/>
+      </w:pPr>
+      <w:rPr>
+        <w:rFonts w:ascii="Wingdings" w:hAnsi="Wingdings" w:hint="default"/>
+      </w:rPr>
+    </w:lvl>
+    <w:lvl w:ilvl="6" w:tplc="04070001" w:tentative="1">
+      <w:start w:val="1"/>
+      <w:numFmt w:val="bullet"/>
+      <w:lvlText w:val=""/>
+      <w:lvlJc w:val="left"/>
+      <w:pPr>
+        <w:ind w:left="5040" w:hanging="360"/>
+      </w:pPr>
+      <w:rPr>
+        <w:rFonts w:ascii="Symbol" w:hAnsi="Symbol" w:hint="default"/>
+      </w:rPr>
+    </w:lvl>
+    <w:lvl w:ilvl="7" w:tplc="04070003" w:tentative="1">
+      <w:start w:val="1"/>
+      <w:numFmt w:val="bullet"/>
+      <w:lvlText w:val="o"/>
+      <w:lvlJc w:val="left"/>
+      <w:pPr>
+        <w:ind w:left="5760" w:hanging="360"/>
+      </w:pPr>
+      <w:rPr>
+        <w:rFonts w:ascii="Courier New" w:hAnsi="Courier New" w:cs="Courier New" w:hint="default"/>
+      </w:rPr>
+    </w:lvl>
+    <w:lvl w:ilvl="8" w:tplc="04070005" w:tentative="1">
+      <w:start w:val="1"/>
+      <w:numFmt w:val="bullet"/>
+      <w:lvlText w:val=""/>
+      <w:lvlJc w:val="left"/>
+      <w:pPr>
+        <w:ind w:left="6480" w:hanging="360"/>
+      </w:pPr>
+      <w:rPr>
+        <w:rFonts w:ascii="Wingdings" w:hAnsi="Wingdings" w:hint="default"/>
+      </w:rPr>
+    </w:lvl>
+  </w:abstractNum>
+  <w:abstractNum w:abstractNumId="2" w15:restartNumberingAfterBreak="0">
     <w:nsid w:val="42BF54A7"/>
     <w:multiLevelType w:val="hybridMultilevel"/>
-    <w:tmpl w:val="701C64E8"/>
+    <w:tmpl w:val="E6BC5E20"/>
+    <w:lvl w:ilvl="0" w:tplc="81900662">
+      <w:start w:val="1"/>
+      <w:numFmt w:val="decimal"/>
+      <w:lvlText w:val="%1."/>
+      <w:lvlJc w:val="left"/>
+      <w:pPr>
+        <w:ind w:left="720" w:hanging="360"/>
+      </w:pPr>
+      <w:rPr>
+        <w:rFonts w:hint="default"/>
+        <w:b w:val="0"/>
+      </w:rPr>
+    </w:lvl>
+    <w:lvl w:ilvl="1" w:tplc="04070019" w:tentative="1">
+      <w:start w:val="1"/>
+      <w:numFmt w:val="lowerLetter"/>
+      <w:lvlText w:val="%2."/>
+      <w:lvlJc w:val="left"/>
+      <w:pPr>
+        <w:ind w:left="1440" w:hanging="360"/>
+      </w:pPr>
+    </w:lvl>
+    <w:lvl w:ilvl="2" w:tplc="0407001B" w:tentative="1">
+      <w:start w:val="1"/>
+      <w:numFmt w:val="lowerRoman"/>
+      <w:lvlText w:val="%3."/>
+      <w:lvlJc w:val="right"/>
+      <w:pPr>
+        <w:ind w:left="2160" w:hanging="180"/>
+      </w:pPr>
+    </w:lvl>
+    <w:lvl w:ilvl="3" w:tplc="0407000F" w:tentative="1">
+      <w:start w:val="1"/>
+      <w:numFmt w:val="decimal"/>
+      <w:lvlText w:val="%4."/>
+      <w:lvlJc w:val="left"/>
+      <w:pPr>
+        <w:ind w:left="2880" w:hanging="360"/>
+      </w:pPr>
+    </w:lvl>
+    <w:lvl w:ilvl="4" w:tplc="04070019" w:tentative="1">
+      <w:start w:val="1"/>
+      <w:numFmt w:val="lowerLetter"/>
+      <w:lvlText w:val="%5."/>
+      <w:lvlJc w:val="left"/>
+      <w:pPr>
+        <w:ind w:left="3600" w:hanging="360"/>
+      </w:pPr>
+    </w:lvl>
+    <w:lvl w:ilvl="5" w:tplc="0407001B" w:tentative="1">
+      <w:start w:val="1"/>
+      <w:numFmt w:val="lowerRoman"/>
+      <w:lvlText w:val="%6."/>
+      <w:lvlJc w:val="right"/>
+      <w:pPr>
+        <w:ind w:left="4320" w:hanging="180"/>
+      </w:pPr>
+    </w:lvl>
+    <w:lvl w:ilvl="6" w:tplc="0407000F" w:tentative="1">
+      <w:start w:val="1"/>
+      <w:numFmt w:val="decimal"/>
+      <w:lvlText w:val="%7."/>
+      <w:lvlJc w:val="left"/>
+      <w:pPr>
+        <w:ind w:left="5040" w:hanging="360"/>
+      </w:pPr>
+    </w:lvl>
+    <w:lvl w:ilvl="7" w:tplc="04070019" w:tentative="1">
+      <w:start w:val="1"/>
+      <w:numFmt w:val="lowerLetter"/>
+      <w:lvlText w:val="%8."/>
+      <w:lvlJc w:val="left"/>
+      <w:pPr>
+        <w:ind w:left="5760" w:hanging="360"/>
+      </w:pPr>
+    </w:lvl>
+    <w:lvl w:ilvl="8" w:tplc="0407001B" w:tentative="1">
+      <w:start w:val="1"/>
+      <w:numFmt w:val="lowerRoman"/>
+      <w:lvlText w:val="%9."/>
+      <w:lvlJc w:val="right"/>
+      <w:pPr>
+        <w:ind w:left="6480" w:hanging="180"/>
+      </w:pPr>
+    </w:lvl>
+  </w:abstractNum>
+  <w:abstractNum w:abstractNumId="3" w15:restartNumberingAfterBreak="0">
+    <w:nsid w:val="431C3B20"/>
+    <w:multiLevelType w:val="hybridMultilevel"/>
+    <w:tmpl w:val="084A6DD0"/>
+    <w:lvl w:ilvl="0" w:tplc="8D2E9F84">
+      <w:start w:val="1"/>
+      <w:numFmt w:val="bullet"/>
+      <w:lvlText w:val="-"/>
+      <w:lvlJc w:val="left"/>
+      <w:pPr>
+        <w:ind w:left="720" w:hanging="360"/>
+      </w:pPr>
+      <w:rPr>
+        <w:rFonts w:ascii="Calibri" w:eastAsiaTheme="minorEastAsia" w:hAnsi="Calibri" w:cs="Calibri" w:hint="default"/>
+      </w:rPr>
+    </w:lvl>
+    <w:lvl w:ilvl="1" w:tplc="04070003" w:tentative="1">
+      <w:start w:val="1"/>
+      <w:numFmt w:val="bullet"/>
+      <w:lvlText w:val="o"/>
+      <w:lvlJc w:val="left"/>
+      <w:pPr>
+        <w:ind w:left="1440" w:hanging="360"/>
+      </w:pPr>
+      <w:rPr>
+        <w:rFonts w:ascii="Courier New" w:hAnsi="Courier New" w:cs="Courier New" w:hint="default"/>
+      </w:rPr>
+    </w:lvl>
+    <w:lvl w:ilvl="2" w:tplc="04070005" w:tentative="1">
+      <w:start w:val="1"/>
+      <w:numFmt w:val="bullet"/>
+      <w:lvlText w:val=""/>
+      <w:lvlJc w:val="left"/>
+      <w:pPr>
+        <w:ind w:left="2160" w:hanging="360"/>
+      </w:pPr>
+      <w:rPr>
+        <w:rFonts w:ascii="Wingdings" w:hAnsi="Wingdings" w:hint="default"/>
+      </w:rPr>
+    </w:lvl>
+    <w:lvl w:ilvl="3" w:tplc="04070001" w:tentative="1">
+      <w:start w:val="1"/>
+      <w:numFmt w:val="bullet"/>
+      <w:lvlText w:val=""/>
+      <w:lvlJc w:val="left"/>
+      <w:pPr>
+        <w:ind w:left="2880" w:hanging="360"/>
+      </w:pPr>
+      <w:rPr>
+        <w:rFonts w:ascii="Symbol" w:hAnsi="Symbol" w:hint="default"/>
+      </w:rPr>
+    </w:lvl>
+    <w:lvl w:ilvl="4" w:tplc="04070003" w:tentative="1">
+      <w:start w:val="1"/>
+      <w:numFmt w:val="bullet"/>
+      <w:lvlText w:val="o"/>
+      <w:lvlJc w:val="left"/>
+      <w:pPr>
+        <w:ind w:left="3600" w:hanging="360"/>
+      </w:pPr>
+      <w:rPr>
+        <w:rFonts w:ascii="Courier New" w:hAnsi="Courier New" w:cs="Courier New" w:hint="default"/>
+      </w:rPr>
+    </w:lvl>
+    <w:lvl w:ilvl="5" w:tplc="04070005" w:tentative="1">
+      <w:start w:val="1"/>
+      <w:numFmt w:val="bullet"/>
+      <w:lvlText w:val=""/>
+      <w:lvlJc w:val="left"/>
+      <w:pPr>
+        <w:ind w:left="4320" w:hanging="360"/>
+      </w:pPr>
+      <w:rPr>
+        <w:rFonts w:ascii="Wingdings" w:hAnsi="Wingdings" w:hint="default"/>
+      </w:rPr>
+    </w:lvl>
+    <w:lvl w:ilvl="6" w:tplc="04070001" w:tentative="1">
+      <w:start w:val="1"/>
+      <w:numFmt w:val="bullet"/>
+      <w:lvlText w:val=""/>
+      <w:lvlJc w:val="left"/>
+      <w:pPr>
+        <w:ind w:left="5040" w:hanging="360"/>
+      </w:pPr>
+      <w:rPr>
+        <w:rFonts w:ascii="Symbol" w:hAnsi="Symbol" w:hint="default"/>
+      </w:rPr>
+    </w:lvl>
+    <w:lvl w:ilvl="7" w:tplc="04070003" w:tentative="1">
+      <w:start w:val="1"/>
+      <w:numFmt w:val="bullet"/>
+      <w:lvlText w:val="o"/>
+      <w:lvlJc w:val="left"/>
+      <w:pPr>
+        <w:ind w:left="5760" w:hanging="360"/>
+      </w:pPr>
+      <w:rPr>
+        <w:rFonts w:ascii="Courier New" w:hAnsi="Courier New" w:cs="Courier New" w:hint="default"/>
+      </w:rPr>
+    </w:lvl>
+    <w:lvl w:ilvl="8" w:tplc="04070005" w:tentative="1">
+      <w:start w:val="1"/>
+      <w:numFmt w:val="bullet"/>
+      <w:lvlText w:val=""/>
+      <w:lvlJc w:val="left"/>
+      <w:pPr>
+        <w:ind w:left="6480" w:hanging="360"/>
+      </w:pPr>
+      <w:rPr>
+        <w:rFonts w:ascii="Wingdings" w:hAnsi="Wingdings" w:hint="default"/>
+      </w:rPr>
+    </w:lvl>
+  </w:abstractNum>
+  <w:abstractNum w:abstractNumId="4" w15:restartNumberingAfterBreak="0">
+    <w:nsid w:val="55777EFA"/>
+    <w:multiLevelType w:val="hybridMultilevel"/>
+    <w:tmpl w:val="82489CC4"/>
     <w:lvl w:ilvl="0" w:tplc="0407000F">
       <w:start w:val="1"/>
       <w:numFmt w:val="decimal"/>
@@ -533,7 +2231,7 @@
       </w:pPr>
     </w:lvl>
   </w:abstractNum>
-  <w:abstractNum w:abstractNumId="2" w15:restartNumberingAfterBreak="0">
+  <w:abstractNum w:abstractNumId="5" w15:restartNumberingAfterBreak="0">
     <w:nsid w:val="56A41956"/>
     <w:multiLevelType w:val="hybridMultilevel"/>
     <w:tmpl w:val="EB5A839A"/>
@@ -623,7 +2321,7 @@
       </w:pPr>
     </w:lvl>
   </w:abstractNum>
-  <w:abstractNum w:abstractNumId="3" w15:restartNumberingAfterBreak="0">
+  <w:abstractNum w:abstractNumId="6" w15:restartNumberingAfterBreak="0">
     <w:nsid w:val="6FCF255A"/>
     <w:multiLevelType w:val="hybridMultilevel"/>
     <w:tmpl w:val="243A3854"/>
@@ -713,15 +2411,24 @@
     </w:lvl>
   </w:abstractNum>
   <w:num w:numId="1">
-    <w:abstractNumId w:val="3"/>
+    <w:abstractNumId w:val="6"/>
   </w:num>
   <w:num w:numId="2">
     <w:abstractNumId w:val="0"/>
   </w:num>
   <w:num w:numId="3">
+    <w:abstractNumId w:val="5"/>
+  </w:num>
+  <w:num w:numId="4">
     <w:abstractNumId w:val="2"/>
   </w:num>
-  <w:num w:numId="4">
+  <w:num w:numId="5">
+    <w:abstractNumId w:val="4"/>
+  </w:num>
+  <w:num w:numId="6">
+    <w:abstractNumId w:val="3"/>
+  </w:num>
+  <w:num w:numId="7">
     <w:abstractNumId w:val="1"/>
   </w:num>
 </w:numbering>
@@ -1485,7 +3192,6 @@
     <w:basedOn w:val="Standard"/>
     <w:next w:val="Standard"/>
     <w:uiPriority w:val="35"/>
-    <w:semiHidden/>
     <w:unhideWhenUsed/>
     <w:qFormat/>
     <w:rsid w:val="007568C6"/>
@@ -1739,6 +3445,25 @@
       <w:ind w:left="720"/>
       <w:contextualSpacing/>
     </w:pPr>
+  </w:style>
+  <w:style w:type="table" w:styleId="Tabellenraster">
+    <w:name w:val="Table Grid"/>
+    <w:basedOn w:val="NormaleTabelle"/>
+    <w:uiPriority w:val="39"/>
+    <w:rsid w:val="00F75D23"/>
+    <w:pPr>
+      <w:spacing w:before="0" w:after="0" w:line="240" w:lineRule="auto"/>
+    </w:pPr>
+    <w:tblPr>
+      <w:tblBorders>
+        <w:top w:val="single" w:sz="4" w:space="0" w:color="auto"/>
+        <w:left w:val="single" w:sz="4" w:space="0" w:color="auto"/>
+        <w:bottom w:val="single" w:sz="4" w:space="0" w:color="auto"/>
+        <w:right w:val="single" w:sz="4" w:space="0" w:color="auto"/>
+        <w:insideH w:val="single" w:sz="4" w:space="0" w:color="auto"/>
+        <w:insideV w:val="single" w:sz="4" w:space="0" w:color="auto"/>
+      </w:tblBorders>
+    </w:tblPr>
   </w:style>
 </w:styles>
 </file>

</xml_diff>

<commit_message>
correction regarding orientation of y-axis. relative y movement should be okay now (hopefully)
</commit_message>
<xml_diff>
--- a/LaserHelp/LaserGUIHelp.docx
+++ b/LaserHelp/LaserGUIHelp.docx
@@ -3350,7 +3350,7 @@
           </mc:Choice>
           <mc:Fallback>
             <w:pict>
-              <v:shapetype w14:anchorId="30FB440B" id="_x0000_t32" coordsize="21600,21600" o:spt="32" o:oned="t" path="m,l21600,21600e" filled="f">
+              <v:shapetype w14:anchorId="74776B1C" id="_x0000_t32" coordsize="21600,21600" o:spt="32" o:oned="t" path="m,l21600,21600e" filled="f">
                 <v:path arrowok="t" fillok="f" o:connecttype="none"/>
                 <o:lock v:ext="edit" shapetype="t"/>
               </v:shapetype>
@@ -7782,7 +7782,7 @@
 </file>
 
 <file path=customXml/itemProps1.xml><?xml version="1.0" encoding="utf-8"?>
-<ds:datastoreItem xmlns:ds="http://schemas.openxmlformats.org/officeDocument/2006/customXml" ds:itemID="{06598A53-B575-4E33-ACB2-95DBDAEBCF3F}">
+<ds:datastoreItem xmlns:ds="http://schemas.openxmlformats.org/officeDocument/2006/customXml" ds:itemID="{E3C4C936-271A-485A-BE96-332E405B1A76}">
   <ds:schemaRefs>
     <ds:schemaRef ds:uri="http://schemas.openxmlformats.org/officeDocument/2006/bibliography"/>
   </ds:schemaRefs>

</xml_diff>

<commit_message>
new laser help pdf
</commit_message>
<xml_diff>
--- a/LaserHelp/LaserGUIHelp.docx
+++ b/LaserHelp/LaserGUIHelp.docx
@@ -47,6 +47,7 @@
         <w:rPr>
           <w:rFonts w:cstheme="minorBidi"/>
           <w:noProof/>
+          <w:lang w:val="en-US"/>
         </w:rPr>
       </w:pPr>
       <w:r>
@@ -536,7 +537,21 @@
         <w:rPr>
           <w:lang w:val="en-US"/>
         </w:rPr>
-        <w:t xml:space="preserve"> You’ve successfully opened the GUI.</w:t>
+        <w:t xml:space="preserve"> </w:t>
+      </w:r>
+      <w:proofErr w:type="gramStart"/>
+      <w:r>
+        <w:rPr>
+          <w:lang w:val="en-US"/>
+        </w:rPr>
+        <w:t>You’ve</w:t>
+      </w:r>
+      <w:proofErr w:type="gramEnd"/>
+      <w:r>
+        <w:rPr>
+          <w:lang w:val="en-US"/>
+        </w:rPr>
+        <w:t xml:space="preserve"> successfully opened the GUI.</w:t>
       </w:r>
       <w:r>
         <w:rPr>
@@ -1647,7 +1662,21 @@
         <w:rPr>
           <w:lang w:val="en-US"/>
         </w:rPr>
-        <w:t>As you can see, there are two steps: 1) Tilt alignment and 2) Rasterfahrt. Both sections are executed separately and are described in the following.</w:t>
+        <w:t xml:space="preserve">As you can see, there are two steps: 1) Tilt alignment and 2) </w:t>
+      </w:r>
+      <w:proofErr w:type="spellStart"/>
+      <w:r>
+        <w:rPr>
+          <w:lang w:val="en-US"/>
+        </w:rPr>
+        <w:t>Rasterfahrt</w:t>
+      </w:r>
+      <w:proofErr w:type="spellEnd"/>
+      <w:r>
+        <w:rPr>
+          <w:lang w:val="en-US"/>
+        </w:rPr>
+        <w:t>. Both sections are executed separately and are described in the following.</w:t>
       </w:r>
     </w:p>
     <w:p>
@@ -2142,7 +2171,21 @@
               <w:rPr>
                 <w:lang w:val="en-US"/>
               </w:rPr>
-              <w:t>the alignment points (x1,y1) and (x2, y2)</w:t>
+              <w:t>the alignment points (x</w:t>
+            </w:r>
+            <w:proofErr w:type="gramStart"/>
+            <w:r>
+              <w:rPr>
+                <w:lang w:val="en-US"/>
+              </w:rPr>
+              <w:t>1,y</w:t>
+            </w:r>
+            <w:proofErr w:type="gramEnd"/>
+            <w:r>
+              <w:rPr>
+                <w:lang w:val="en-US"/>
+              </w:rPr>
+              <w:t>1) and (x2, y2)</w:t>
             </w:r>
             <w:r>
               <w:rPr>
@@ -2252,7 +2295,21 @@
         <w:rPr>
           <w:lang w:val="en-US"/>
         </w:rPr>
-        <w:t>” will be saved into “Skripte” folder.</w:t>
+        <w:t>” will be saved into “</w:t>
+      </w:r>
+      <w:proofErr w:type="spellStart"/>
+      <w:r>
+        <w:rPr>
+          <w:lang w:val="en-US"/>
+        </w:rPr>
+        <w:t>Skripte</w:t>
+      </w:r>
+      <w:proofErr w:type="spellEnd"/>
+      <w:r>
+        <w:rPr>
+          <w:lang w:val="en-US"/>
+        </w:rPr>
+        <w:t>” folder.</w:t>
       </w:r>
       <w:r>
         <w:rPr>
@@ -2327,81 +2384,6 @@
           <w:lang w:val="en-US"/>
         </w:rPr>
       </w:pPr>
-    </w:p>
-    <w:p>
-      <w:pPr>
-        <w:rPr>
-          <w:lang w:val="en-US"/>
-        </w:rPr>
-      </w:pPr>
-      <w:r>
-        <w:rPr>
-          <w:noProof/>
-          <w:lang w:val="en-US"/>
-        </w:rPr>
-        <w:drawing>
-          <wp:anchor distT="0" distB="0" distL="114300" distR="114300" simplePos="0" relativeHeight="251661312" behindDoc="0" locked="0" layoutInCell="1" allowOverlap="1" wp14:anchorId="06A7EBC9" wp14:editId="64FAC03A">
-            <wp:simplePos x="0" y="0"/>
-            <wp:positionH relativeFrom="margin">
-              <wp:posOffset>1838298</wp:posOffset>
-            </wp:positionH>
-            <wp:positionV relativeFrom="paragraph">
-              <wp:posOffset>1207245</wp:posOffset>
-            </wp:positionV>
-            <wp:extent cx="1856105" cy="1181100"/>
-            <wp:effectExtent l="0" t="0" r="0" b="0"/>
-            <wp:wrapTopAndBottom/>
-            <wp:docPr id="5" name="Grafik 5"/>
-            <wp:cNvGraphicFramePr>
-              <a:graphicFrameLocks xmlns:a="http://schemas.openxmlformats.org/drawingml/2006/main" noChangeAspect="1"/>
-            </wp:cNvGraphicFramePr>
-            <a:graphic xmlns:a="http://schemas.openxmlformats.org/drawingml/2006/main">
-              <a:graphicData uri="http://schemas.openxmlformats.org/drawingml/2006/picture">
-                <pic:pic xmlns:pic="http://schemas.openxmlformats.org/drawingml/2006/picture">
-                  <pic:nvPicPr>
-                    <pic:cNvPr id="0" name="Picture 3"/>
-                    <pic:cNvPicPr>
-                      <a:picLocks noChangeAspect="1" noChangeArrowheads="1"/>
-                    </pic:cNvPicPr>
-                  </pic:nvPicPr>
-                  <pic:blipFill>
-                    <a:blip r:embed="rId7">
-                      <a:extLst>
-                        <a:ext uri="{28A0092B-C50C-407E-A947-70E740481C1C}">
-                          <a14:useLocalDpi xmlns:a14="http://schemas.microsoft.com/office/drawing/2010/main" val="0"/>
-                        </a:ext>
-                      </a:extLst>
-                    </a:blip>
-                    <a:srcRect/>
-                    <a:stretch>
-                      <a:fillRect/>
-                    </a:stretch>
-                  </pic:blipFill>
-                  <pic:spPr bwMode="auto">
-                    <a:xfrm>
-                      <a:off x="0" y="0"/>
-                      <a:ext cx="1856105" cy="1181100"/>
-                    </a:xfrm>
-                    <a:prstGeom prst="rect">
-                      <a:avLst/>
-                    </a:prstGeom>
-                    <a:noFill/>
-                    <a:ln>
-                      <a:noFill/>
-                    </a:ln>
-                  </pic:spPr>
-                </pic:pic>
-              </a:graphicData>
-            </a:graphic>
-            <wp14:sizeRelH relativeFrom="margin">
-              <wp14:pctWidth>0</wp14:pctWidth>
-            </wp14:sizeRelH>
-            <wp14:sizeRelV relativeFrom="margin">
-              <wp14:pctHeight>0</wp14:pctHeight>
-            </wp14:sizeRelV>
-          </wp:anchor>
-        </w:drawing>
-      </w:r>
       <w:r>
         <w:rPr>
           <w:noProof/>
@@ -2409,13 +2391,13 @@
         <mc:AlternateContent>
           <mc:Choice Requires="wps">
             <w:drawing>
-              <wp:anchor distT="0" distB="0" distL="114300" distR="114300" simplePos="0" relativeHeight="251663360" behindDoc="0" locked="0" layoutInCell="1" allowOverlap="1" wp14:anchorId="10661A45" wp14:editId="161F8CB5">
+              <wp:anchor distT="0" distB="0" distL="114300" distR="114300" simplePos="0" relativeHeight="251663360" behindDoc="0" locked="0" layoutInCell="1" allowOverlap="1" wp14:anchorId="10661A45" wp14:editId="57BA1876">
                 <wp:simplePos x="0" y="0"/>
                 <wp:positionH relativeFrom="margin">
-                  <wp:posOffset>586353</wp:posOffset>
+                  <wp:posOffset>586105</wp:posOffset>
                 </wp:positionH>
                 <wp:positionV relativeFrom="paragraph">
-                  <wp:posOffset>2403530</wp:posOffset>
+                  <wp:posOffset>2464435</wp:posOffset>
                 </wp:positionV>
                 <wp:extent cx="5017135" cy="635"/>
                 <wp:effectExtent l="0" t="0" r="0" b="9525"/>
@@ -2542,7 +2524,21 @@
                               <w:rPr>
                                 <w:lang w:val="en-US"/>
                               </w:rPr>
-                              <w:t>"Skripte" folder</w:t>
+                              <w:t>"</w:t>
+                            </w:r>
+                            <w:proofErr w:type="spellStart"/>
+                            <w:r>
+                              <w:rPr>
+                                <w:lang w:val="en-US"/>
+                              </w:rPr>
+                              <w:t>Skripte</w:t>
+                            </w:r>
+                            <w:proofErr w:type="spellEnd"/>
+                            <w:r>
+                              <w:rPr>
+                                <w:lang w:val="en-US"/>
+                              </w:rPr>
+                              <w:t>" folder</w:t>
                             </w:r>
                           </w:p>
                         </w:txbxContent>
@@ -2564,7 +2560,7 @@
           </mc:Choice>
           <mc:Fallback>
             <w:pict>
-              <v:shape w14:anchorId="10661A45" id="Textfeld 6" o:spid="_x0000_s1027" type="#_x0000_t202" style="position:absolute;margin-left:46.15pt;margin-top:189.25pt;width:395.05pt;height:.05pt;z-index:251663360;visibility:visible;mso-wrap-style:square;mso-width-percent:0;mso-wrap-distance-left:9pt;mso-wrap-distance-top:0;mso-wrap-distance-right:9pt;mso-wrap-distance-bottom:0;mso-position-horizontal:absolute;mso-position-horizontal-relative:margin;mso-position-vertical:absolute;mso-position-vertical-relative:text;mso-width-percent:0;mso-width-relative:margin;v-text-anchor:top" o:gfxdata="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" stroked="f">
+              <v:shape w14:anchorId="10661A45" id="Textfeld 6" o:spid="_x0000_s1027" type="#_x0000_t202" style="position:absolute;margin-left:46.15pt;margin-top:194.05pt;width:395.05pt;height:.05pt;z-index:251663360;visibility:visible;mso-wrap-style:square;mso-width-percent:0;mso-wrap-distance-left:9pt;mso-wrap-distance-top:0;mso-wrap-distance-right:9pt;mso-wrap-distance-bottom:0;mso-position-horizontal:absolute;mso-position-horizontal-relative:margin;mso-position-vertical:absolute;mso-position-vertical-relative:text;mso-width-percent:0;mso-width-relative:margin;v-text-anchor:top" o:gfxdata="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" stroked="f">
                 <v:textbox style="mso-fit-shape-to-text:t" inset="0,0,0,0">
                   <w:txbxContent>
                     <w:p>
@@ -2666,7 +2662,21 @@
                         <w:rPr>
                           <w:lang w:val="en-US"/>
                         </w:rPr>
-                        <w:t>"Skripte" folder</w:t>
+                        <w:t>"</w:t>
+                      </w:r>
+                      <w:proofErr w:type="spellStart"/>
+                      <w:r>
+                        <w:rPr>
+                          <w:lang w:val="en-US"/>
+                        </w:rPr>
+                        <w:t>Skripte</w:t>
+                      </w:r>
+                      <w:proofErr w:type="spellEnd"/>
+                      <w:r>
+                        <w:rPr>
+                          <w:lang w:val="en-US"/>
+                        </w:rPr>
+                        <w:t>" folder</w:t>
                       </w:r>
                     </w:p>
                   </w:txbxContent>
@@ -2677,13 +2687,74 @@
           </mc:Fallback>
         </mc:AlternateContent>
       </w:r>
-    </w:p>
-    <w:p>
-      <w:pPr>
-        <w:rPr>
-          <w:lang w:val="en-US"/>
-        </w:rPr>
-      </w:pPr>
+      <w:r>
+        <w:rPr>
+          <w:noProof/>
+          <w:lang w:val="en-US"/>
+        </w:rPr>
+        <w:drawing>
+          <wp:anchor distT="0" distB="0" distL="114300" distR="114300" simplePos="0" relativeHeight="251661312" behindDoc="0" locked="0" layoutInCell="1" allowOverlap="1" wp14:anchorId="06A7EBC9" wp14:editId="62FE7ACE">
+            <wp:simplePos x="0" y="0"/>
+            <wp:positionH relativeFrom="margin">
+              <wp:posOffset>1837690</wp:posOffset>
+            </wp:positionH>
+            <wp:positionV relativeFrom="paragraph">
+              <wp:posOffset>1268095</wp:posOffset>
+            </wp:positionV>
+            <wp:extent cx="1856105" cy="1181100"/>
+            <wp:effectExtent l="0" t="0" r="0" b="0"/>
+            <wp:wrapTopAndBottom/>
+            <wp:docPr id="5" name="Grafik 5"/>
+            <wp:cNvGraphicFramePr>
+              <a:graphicFrameLocks xmlns:a="http://schemas.openxmlformats.org/drawingml/2006/main" noChangeAspect="1"/>
+            </wp:cNvGraphicFramePr>
+            <a:graphic xmlns:a="http://schemas.openxmlformats.org/drawingml/2006/main">
+              <a:graphicData uri="http://schemas.openxmlformats.org/drawingml/2006/picture">
+                <pic:pic xmlns:pic="http://schemas.openxmlformats.org/drawingml/2006/picture">
+                  <pic:nvPicPr>
+                    <pic:cNvPr id="0" name="Picture 3"/>
+                    <pic:cNvPicPr>
+                      <a:picLocks noChangeAspect="1" noChangeArrowheads="1"/>
+                    </pic:cNvPicPr>
+                  </pic:nvPicPr>
+                  <pic:blipFill>
+                    <a:blip r:embed="rId7">
+                      <a:extLst>
+                        <a:ext uri="{28A0092B-C50C-407E-A947-70E740481C1C}">
+                          <a14:useLocalDpi xmlns:a14="http://schemas.microsoft.com/office/drawing/2010/main" val="0"/>
+                        </a:ext>
+                      </a:extLst>
+                    </a:blip>
+                    <a:srcRect/>
+                    <a:stretch>
+                      <a:fillRect/>
+                    </a:stretch>
+                  </pic:blipFill>
+                  <pic:spPr bwMode="auto">
+                    <a:xfrm>
+                      <a:off x="0" y="0"/>
+                      <a:ext cx="1856105" cy="1181100"/>
+                    </a:xfrm>
+                    <a:prstGeom prst="rect">
+                      <a:avLst/>
+                    </a:prstGeom>
+                    <a:noFill/>
+                    <a:ln>
+                      <a:noFill/>
+                    </a:ln>
+                  </pic:spPr>
+                </pic:pic>
+              </a:graphicData>
+            </a:graphic>
+            <wp14:sizeRelH relativeFrom="margin">
+              <wp14:pctWidth>0</wp14:pctWidth>
+            </wp14:sizeRelH>
+            <wp14:sizeRelV relativeFrom="margin">
+              <wp14:pctHeight>0</wp14:pctHeight>
+            </wp14:sizeRelV>
+          </wp:anchor>
+        </w:drawing>
+      </w:r>
     </w:p>
     <w:p>
       <w:pPr>
@@ -2719,14 +2790,7 @@
           <w:b/>
           <w:lang w:val="en-US"/>
         </w:rPr>
-        <w:t>Section</w:t>
-      </w:r>
-      <w:r>
-        <w:rPr>
-          <w:b/>
-          <w:lang w:val="en-US"/>
-        </w:rPr>
-        <w:t xml:space="preserve"> [Origin in design]:</w:t>
+        <w:t>Section [Origin in design]:</w:t>
       </w:r>
     </w:p>
     <w:p>
@@ -2757,7 +2821,21 @@
         <w:rPr>
           <w:lang w:val="en-US"/>
         </w:rPr>
-        <w:t xml:space="preserve"> you can easily find on your wafer through the laser camera. This could be one of the alignment marks you chose for the tilt alignment.</w:t>
+        <w:t xml:space="preserve"> you can easily find on your wafer through the laser camera. This could be one of the </w:t>
+      </w:r>
+      <w:proofErr w:type="gramStart"/>
+      <w:r>
+        <w:rPr>
+          <w:lang w:val="en-US"/>
+        </w:rPr>
+        <w:t>alignment</w:t>
+      </w:r>
+      <w:proofErr w:type="gramEnd"/>
+      <w:r>
+        <w:rPr>
+          <w:lang w:val="en-US"/>
+        </w:rPr>
+        <w:t xml:space="preserve"> marks you chose for the tilt alignment.</w:t>
       </w:r>
     </w:p>
     <w:p>
@@ -2822,19 +2900,35 @@
         <w:rPr>
           <w:lang w:val="en-US"/>
         </w:rPr>
-        <w:t xml:space="preserve">For xD and yD, </w:t>
-      </w:r>
-      <w:r>
-        <w:rPr>
-          <w:lang w:val="en-US"/>
-        </w:rPr>
-        <w:t>choose the first shooting</w:t>
-      </w:r>
-      <w:r>
-        <w:rPr>
-          <w:lang w:val="en-US"/>
-        </w:rPr>
-        <w:t xml:space="preserve"> point in your </w:t>
+        <w:t xml:space="preserve">For </w:t>
+      </w:r>
+      <w:proofErr w:type="spellStart"/>
+      <w:r>
+        <w:rPr>
+          <w:lang w:val="en-US"/>
+        </w:rPr>
+        <w:t>xD</w:t>
+      </w:r>
+      <w:proofErr w:type="spellEnd"/>
+      <w:r>
+        <w:rPr>
+          <w:lang w:val="en-US"/>
+        </w:rPr>
+        <w:t xml:space="preserve"> and </w:t>
+      </w:r>
+      <w:proofErr w:type="spellStart"/>
+      <w:r>
+        <w:rPr>
+          <w:lang w:val="en-US"/>
+        </w:rPr>
+        <w:t>yD</w:t>
+      </w:r>
+      <w:proofErr w:type="spellEnd"/>
+      <w:r>
+        <w:rPr>
+          <w:lang w:val="en-US"/>
+        </w:rPr>
+        <w:t xml:space="preserve">, choose the first shooting point in your </w:t>
       </w:r>
       <w:r>
         <w:rPr>
@@ -2925,52 +3019,49 @@
     <w:p>
       <w:pPr>
         <w:pStyle w:val="Listenabsatz"/>
-        <w:numPr>
-          <w:ilvl w:val="0"/>
-          <w:numId w:val="13"/>
-        </w:numPr>
-        <w:rPr>
-          <w:lang w:val="en-US"/>
-        </w:rPr>
-      </w:pPr>
-      <w:r>
-        <w:rPr>
-          <w:lang w:val="en-US"/>
-        </w:rPr>
-        <w:t xml:space="preserve">For x0 and y0, look for </w:t>
-      </w:r>
-      <w:r>
-        <w:rPr>
-          <w:lang w:val="en-US"/>
-        </w:rPr>
-        <w:t>the</w:t>
-      </w:r>
-      <w:r>
-        <w:rPr>
-          <w:lang w:val="en-US"/>
-        </w:rPr>
-        <w:t xml:space="preserve"> point </w:t>
-      </w:r>
-      <w:r>
-        <w:rPr>
-          <w:lang w:val="en-US"/>
-        </w:rPr>
-        <w:t xml:space="preserve">you chose as your origin in section [Origin in design] on the </w:t>
-      </w:r>
-      <w:r>
-        <w:rPr>
-          <w:b/>
-          <w:lang w:val="en-US"/>
-        </w:rPr>
-        <w:t>laser</w:t>
-      </w:r>
-      <w:r>
-        <w:rPr>
-          <w:b/>
-          <w:lang w:val="en-US"/>
-        </w:rPr>
-        <w:t xml:space="preserve">. </w:t>
-      </w:r>
+        <w:rPr>
+          <w:color w:val="FF0000"/>
+          <w:lang w:val="en-US"/>
+        </w:rPr>
+      </w:pPr>
+      <w:r>
+        <w:rPr>
+          <w:color w:val="FF0000"/>
+          <w:u w:val="single"/>
+          <w:lang w:val="en-US"/>
+        </w:rPr>
+        <w:t>NOTE:</w:t>
+      </w:r>
+      <w:r>
+        <w:rPr>
+          <w:color w:val="FF0000"/>
+          <w:lang w:val="en-US"/>
+        </w:rPr>
+        <w:t xml:space="preserve"> </w:t>
+      </w:r>
+      <w:r>
+        <w:rPr>
+          <w:color w:val="FF0000"/>
+          <w:lang w:val="en-US"/>
+        </w:rPr>
+        <w:t xml:space="preserve">The shift between </w:t>
+      </w:r>
+      <w:r>
+        <w:rPr>
+          <w:color w:val="FF0000"/>
+          <w:lang w:val="en-US"/>
+        </w:rPr>
+        <w:t>object lens and laser site must have been adjusted relative to the laser in prior.</w:t>
+      </w:r>
+    </w:p>
+    <w:p>
+      <w:pPr>
+        <w:pStyle w:val="Listenabsatz"/>
+        <w:rPr>
+          <w:color w:val="FF0000"/>
+          <w:lang w:val="en-US"/>
+        </w:rPr>
+      </w:pPr>
     </w:p>
     <w:p>
       <w:pPr>
@@ -2987,78 +3078,86 @@
         <w:rPr>
           <w:lang w:val="en-US"/>
         </w:rPr>
-        <w:t xml:space="preserve">First move to the laser </w:t>
-      </w:r>
-      <w:r>
-        <w:rPr>
-          <w:b/>
-          <w:lang w:val="en-US"/>
-        </w:rPr>
-        <w:t>shooting site</w:t>
-      </w:r>
-      <w:r>
-        <w:rPr>
-          <w:lang w:val="en-US"/>
-        </w:rPr>
-        <w:t xml:space="preserve"> before e</w:t>
-      </w:r>
-      <w:r>
-        <w:rPr>
-          <w:lang w:val="en-US"/>
-        </w:rPr>
-        <w:t>nter</w:t>
-      </w:r>
-      <w:r>
-        <w:rPr>
-          <w:lang w:val="en-US"/>
-        </w:rPr>
-        <w:t>ing</w:t>
-      </w:r>
-      <w:r>
-        <w:rPr>
-          <w:lang w:val="en-US"/>
-        </w:rPr>
-        <w:t xml:space="preserve"> the </w:t>
-      </w:r>
-      <w:r>
-        <w:rPr>
-          <w:lang w:val="en-US"/>
-        </w:rPr>
-        <w:t xml:space="preserve">laser </w:t>
-      </w:r>
-      <w:r>
-        <w:rPr>
-          <w:lang w:val="en-US"/>
-        </w:rPr>
-        <w:t xml:space="preserve">coordinates in mm. </w:t>
+        <w:t xml:space="preserve">For x0 and y0, look for the point you chose as your origin in section [Origin in design] on the </w:t>
+      </w:r>
+      <w:r>
+        <w:rPr>
+          <w:b/>
+          <w:lang w:val="en-US"/>
+        </w:rPr>
+        <w:t>laser</w:t>
+      </w:r>
+      <w:r>
+        <w:rPr>
+          <w:b/>
+          <w:lang w:val="en-US"/>
+        </w:rPr>
+        <w:t xml:space="preserve">. </w:t>
       </w:r>
     </w:p>
     <w:p>
       <w:pPr>
-        <w:rPr>
-          <w:b/>
-          <w:lang w:val="en-US"/>
-        </w:rPr>
-      </w:pPr>
-      <w:r>
-        <w:rPr>
-          <w:b/>
-          <w:lang w:val="en-US"/>
+        <w:pStyle w:val="Listenabsatz"/>
+        <w:numPr>
+          <w:ilvl w:val="0"/>
+          <w:numId w:val="13"/>
+        </w:numPr>
+        <w:rPr>
+          <w:lang w:val="en-US"/>
+        </w:rPr>
+      </w:pPr>
+      <w:r>
+        <w:rPr>
+          <w:lang w:val="en-US"/>
+        </w:rPr>
+        <w:t xml:space="preserve">First move to the laser </w:t>
+      </w:r>
+      <w:r>
+        <w:rPr>
+          <w:b/>
+          <w:lang w:val="en-US"/>
+        </w:rPr>
+        <w:t>shooting site</w:t>
+      </w:r>
+      <w:r>
+        <w:rPr>
+          <w:lang w:val="en-US"/>
+        </w:rPr>
+        <w:t xml:space="preserve"> before entering the laser coordinates in mm. </w:t>
+      </w:r>
+    </w:p>
+    <w:p>
+      <w:pPr>
+        <w:rPr>
+          <w:b/>
+        </w:rPr>
+      </w:pPr>
+      <w:proofErr w:type="spellStart"/>
+      <w:r>
+        <w:rPr>
+          <w:b/>
         </w:rPr>
         <w:lastRenderedPageBreak/>
-        <w:t>Section [</w:t>
-      </w:r>
-      <w:r>
-        <w:rPr>
-          <w:b/>
-          <w:lang w:val="en-US"/>
-        </w:rPr>
-        <w:t>Other parameters</w:t>
-      </w:r>
-      <w:r>
-        <w:rPr>
-          <w:b/>
-          <w:lang w:val="en-US"/>
+        <w:t>Section</w:t>
+      </w:r>
+      <w:proofErr w:type="spellEnd"/>
+      <w:r>
+        <w:rPr>
+          <w:b/>
+        </w:rPr>
+        <w:t xml:space="preserve"> [Other </w:t>
+      </w:r>
+      <w:proofErr w:type="spellStart"/>
+      <w:r>
+        <w:rPr>
+          <w:b/>
+        </w:rPr>
+        <w:t>parameters</w:t>
+      </w:r>
+      <w:proofErr w:type="spellEnd"/>
+      <w:r>
+        <w:rPr>
+          <w:b/>
         </w:rPr>
         <w:t>]:</w:t>
       </w:r>
@@ -3098,7 +3197,21 @@
         <w:rPr>
           <w:lang w:val="en-US"/>
         </w:rPr>
-        <w:t>the Rasterfahrt (snail). Both snails go in clockwise direction.</w:t>
+        <w:t xml:space="preserve">the </w:t>
+      </w:r>
+      <w:proofErr w:type="spellStart"/>
+      <w:r>
+        <w:rPr>
+          <w:lang w:val="en-US"/>
+        </w:rPr>
+        <w:t>Rasterfahrt</w:t>
+      </w:r>
+      <w:proofErr w:type="spellEnd"/>
+      <w:r>
+        <w:rPr>
+          <w:lang w:val="en-US"/>
+        </w:rPr>
+        <w:t xml:space="preserve"> (snail). Both snails go in clockwise direction.</w:t>
       </w:r>
     </w:p>
     <w:p>
@@ -3253,8 +3366,13 @@
                         <w:txbxContent>
                           <w:p>
                             <w:r>
-                              <w:t>Square size</w:t>
+                              <w:t xml:space="preserve">Square </w:t>
                             </w:r>
+                            <w:proofErr w:type="spellStart"/>
+                            <w:r>
+                              <w:t>size</w:t>
+                            </w:r>
+                            <w:proofErr w:type="spellEnd"/>
                           </w:p>
                         </w:txbxContent>
                       </wps:txbx>
@@ -3280,8 +3398,13 @@
                   <w:txbxContent>
                     <w:p>
                       <w:r>
-                        <w:t>Square size</w:t>
+                        <w:t xml:space="preserve">Square </w:t>
                       </w:r>
+                      <w:proofErr w:type="spellStart"/>
+                      <w:r>
+                        <w:t>size</w:t>
+                      </w:r>
+                      <w:proofErr w:type="spellEnd"/>
                     </w:p>
                   </w:txbxContent>
                 </v:textbox>
@@ -3467,8 +3590,16 @@
                               <w:rPr>
                                 <w:lang w:val="en-US"/>
                               </w:rPr>
-                              <w:t>: Inward Rasterfahrt</w:t>
+                              <w:t xml:space="preserve">: Inward </w:t>
                             </w:r>
+                            <w:proofErr w:type="spellStart"/>
+                            <w:r>
+                              <w:rPr>
+                                <w:lang w:val="en-US"/>
+                              </w:rPr>
+                              <w:t>Rasterfahrt</w:t>
+                            </w:r>
+                            <w:proofErr w:type="spellEnd"/>
                             <w:r>
                               <w:rPr>
                                 <w:lang w:val="en-US"/>
@@ -3479,8 +3610,16 @@
                               <w:rPr>
                                 <w:lang w:val="en-US"/>
                               </w:rPr>
-                              <w:t>Outward rasterfahrt</w:t>
+                              <w:t xml:space="preserve">Outward </w:t>
                             </w:r>
+                            <w:proofErr w:type="spellStart"/>
+                            <w:r>
+                              <w:rPr>
+                                <w:lang w:val="en-US"/>
+                              </w:rPr>
+                              <w:t>rasterfahrt</w:t>
+                            </w:r>
+                            <w:proofErr w:type="spellEnd"/>
                             <w:r>
                               <w:rPr>
                                 <w:lang w:val="en-US"/>
@@ -3558,8 +3697,16 @@
                         <w:rPr>
                           <w:lang w:val="en-US"/>
                         </w:rPr>
-                        <w:t>: Inward Rasterfahrt</w:t>
+                        <w:t xml:space="preserve">: Inward </w:t>
                       </w:r>
+                      <w:proofErr w:type="spellStart"/>
+                      <w:r>
+                        <w:rPr>
+                          <w:lang w:val="en-US"/>
+                        </w:rPr>
+                        <w:t>Rasterfahrt</w:t>
+                      </w:r>
+                      <w:proofErr w:type="spellEnd"/>
                       <w:r>
                         <w:rPr>
                           <w:lang w:val="en-US"/>
@@ -3570,8 +3717,16 @@
                         <w:rPr>
                           <w:lang w:val="en-US"/>
                         </w:rPr>
-                        <w:t>Outward rasterfahrt</w:t>
+                        <w:t xml:space="preserve">Outward </w:t>
                       </w:r>
+                      <w:proofErr w:type="spellStart"/>
+                      <w:r>
+                        <w:rPr>
+                          <w:lang w:val="en-US"/>
+                        </w:rPr>
+                        <w:t>rasterfahrt</w:t>
+                      </w:r>
+                      <w:proofErr w:type="spellEnd"/>
                       <w:r>
                         <w:rPr>
                           <w:lang w:val="en-US"/>
@@ -3650,12 +3805,14 @@
         </w:rPr>
         <w:t>“</w:t>
       </w:r>
+      <w:proofErr w:type="spellStart"/>
       <w:r>
         <w:rPr>
           <w:lang w:val="en-US"/>
         </w:rPr>
         <w:t>test_XYZ</w:t>
       </w:r>
+      <w:proofErr w:type="spellEnd"/>
       <w:r>
         <w:rPr>
           <w:lang w:val="en-US"/>
@@ -3702,7 +3859,21 @@
         <w:rPr>
           <w:lang w:val="en-US"/>
         </w:rPr>
-        <w:t xml:space="preserve"> (saved into the Skripte folder).</w:t>
+        <w:t xml:space="preserve"> (saved into the </w:t>
+      </w:r>
+      <w:proofErr w:type="spellStart"/>
+      <w:r>
+        <w:rPr>
+          <w:lang w:val="en-US"/>
+        </w:rPr>
+        <w:t>Skripte</w:t>
+      </w:r>
+      <w:proofErr w:type="spellEnd"/>
+      <w:r>
+        <w:rPr>
+          <w:lang w:val="en-US"/>
+        </w:rPr>
+        <w:t xml:space="preserve"> folder).</w:t>
       </w:r>
     </w:p>
     <w:p>
@@ -3826,18 +3997,41 @@
           <w:lang w:val="en-US"/>
         </w:rPr>
       </w:pPr>
-      <w:r>
-        <w:rPr>
-          <w:b/>
-          <w:lang w:val="en-US"/>
-        </w:rPr>
-        <w:t xml:space="preserve">startZ: </w:t>
-      </w:r>
-      <w:r>
-        <w:rPr>
-          <w:lang w:val="en-US"/>
-        </w:rPr>
-        <w:t xml:space="preserve">The z value (height/focus) previously determined from “Fokussuche” in mm. (usually around </w:t>
+      <w:proofErr w:type="spellStart"/>
+      <w:r>
+        <w:rPr>
+          <w:b/>
+          <w:lang w:val="en-US"/>
+        </w:rPr>
+        <w:t>startZ</w:t>
+      </w:r>
+      <w:proofErr w:type="spellEnd"/>
+      <w:r>
+        <w:rPr>
+          <w:b/>
+          <w:lang w:val="en-US"/>
+        </w:rPr>
+        <w:t xml:space="preserve">: </w:t>
+      </w:r>
+      <w:r>
+        <w:rPr>
+          <w:lang w:val="en-US"/>
+        </w:rPr>
+        <w:t>The z value (height/focus) previously determined from “</w:t>
+      </w:r>
+      <w:proofErr w:type="spellStart"/>
+      <w:r>
+        <w:rPr>
+          <w:lang w:val="en-US"/>
+        </w:rPr>
+        <w:t>Fokussuche</w:t>
+      </w:r>
+      <w:proofErr w:type="spellEnd"/>
+      <w:r>
+        <w:rPr>
+          <w:lang w:val="en-US"/>
+        </w:rPr>
+        <w:t xml:space="preserve">” in mm. (usually around </w:t>
       </w:r>
       <w:r>
         <w:rPr>
@@ -3874,6 +4068,7 @@
         </w:rPr>
         <w:t xml:space="preserve">: The Raster/Snail the laser follows </w:t>
       </w:r>
+      <w:proofErr w:type="gramStart"/>
       <w:r>
         <w:rPr>
           <w:lang w:val="en-US"/>
@@ -3884,7 +4079,14 @@
         <w:rPr>
           <w:lang w:val="en-US"/>
         </w:rPr>
-        <w:t xml:space="preserve"> to be a </w:t>
+        <w:t xml:space="preserve"> to</w:t>
+      </w:r>
+      <w:proofErr w:type="gramEnd"/>
+      <w:r>
+        <w:rPr>
+          <w:lang w:val="en-US"/>
+        </w:rPr>
+        <w:t xml:space="preserve"> be a </w:t>
       </w:r>
       <w:r>
         <w:rPr>
@@ -3897,7 +4099,21 @@
         <w:rPr>
           <w:lang w:val="en-US"/>
         </w:rPr>
-        <w:t xml:space="preserve">. So the square size indicates the length of one side of the square along which the laser </w:t>
+        <w:t xml:space="preserve">. </w:t>
+      </w:r>
+      <w:proofErr w:type="gramStart"/>
+      <w:r>
+        <w:rPr>
+          <w:lang w:val="en-US"/>
+        </w:rPr>
+        <w:t>So</w:t>
+      </w:r>
+      <w:proofErr w:type="gramEnd"/>
+      <w:r>
+        <w:rPr>
+          <w:lang w:val="en-US"/>
+        </w:rPr>
+        <w:t xml:space="preserve"> the square size indicates the length of one side of the square along which the laser </w:t>
       </w:r>
       <w:r>
         <w:rPr>
@@ -3953,7 +4169,23 @@
           <w:color w:val="FF0000"/>
           <w:lang w:val="en-US"/>
         </w:rPr>
-        <w:t xml:space="preserve"> square size differs from the area that is actually being shot. </w:t>
+        <w:t xml:space="preserve"> square size differs from the area that is </w:t>
+      </w:r>
+      <w:proofErr w:type="gramStart"/>
+      <w:r>
+        <w:rPr>
+          <w:color w:val="FF0000"/>
+          <w:lang w:val="en-US"/>
+        </w:rPr>
+        <w:t>actually being</w:t>
+      </w:r>
+      <w:proofErr w:type="gramEnd"/>
+      <w:r>
+        <w:rPr>
+          <w:color w:val="FF0000"/>
+          <w:lang w:val="en-US"/>
+        </w:rPr>
+        <w:t xml:space="preserve"> shot. </w:t>
       </w:r>
       <w:r>
         <w:rPr>
@@ -4045,12 +4277,21 @@
           <w:lang w:val="en-US"/>
         </w:rPr>
       </w:pPr>
-      <w:r>
-        <w:rPr>
-          <w:b/>
-          <w:lang w:val="en-US"/>
-        </w:rPr>
-        <w:t>StartLeistung:</w:t>
+      <w:proofErr w:type="spellStart"/>
+      <w:r>
+        <w:rPr>
+          <w:b/>
+          <w:lang w:val="en-US"/>
+        </w:rPr>
+        <w:t>StartLeistung</w:t>
+      </w:r>
+      <w:proofErr w:type="spellEnd"/>
+      <w:r>
+        <w:rPr>
+          <w:b/>
+          <w:lang w:val="en-US"/>
+        </w:rPr>
+        <w:t>:</w:t>
       </w:r>
       <w:r>
         <w:rPr>
@@ -4118,12 +4359,21 @@
           <w:lang w:val="en-US"/>
         </w:rPr>
       </w:pPr>
-      <w:r>
-        <w:rPr>
-          <w:b/>
-          <w:lang w:val="en-US"/>
-        </w:rPr>
-        <w:t>PulseEnergy:</w:t>
+      <w:proofErr w:type="spellStart"/>
+      <w:r>
+        <w:rPr>
+          <w:b/>
+          <w:lang w:val="en-US"/>
+        </w:rPr>
+        <w:t>PulseEnergy</w:t>
+      </w:r>
+      <w:proofErr w:type="spellEnd"/>
+      <w:r>
+        <w:rPr>
+          <w:b/>
+          <w:lang w:val="en-US"/>
+        </w:rPr>
+        <w:t>:</w:t>
       </w:r>
       <w:r>
         <w:rPr>
@@ -4173,12 +4423,21 @@
           <w:lang w:val="en-US"/>
         </w:rPr>
       </w:pPr>
-      <w:r>
-        <w:rPr>
-          <w:b/>
-          <w:lang w:val="en-US"/>
-        </w:rPr>
-        <w:t>EnergyMode:</w:t>
+      <w:proofErr w:type="spellStart"/>
+      <w:r>
+        <w:rPr>
+          <w:b/>
+          <w:lang w:val="en-US"/>
+        </w:rPr>
+        <w:t>EnergyMode</w:t>
+      </w:r>
+      <w:proofErr w:type="spellEnd"/>
+      <w:r>
+        <w:rPr>
+          <w:b/>
+          <w:lang w:val="en-US"/>
+        </w:rPr>
+        <w:t>:</w:t>
       </w:r>
       <w:r>
         <w:rPr>
@@ -4228,12 +4487,21 @@
           <w:lang w:val="en-US"/>
         </w:rPr>
       </w:pPr>
-      <w:r>
-        <w:rPr>
-          <w:b/>
-          <w:lang w:val="en-US"/>
-        </w:rPr>
-        <w:t>TriggerMode:</w:t>
+      <w:proofErr w:type="spellStart"/>
+      <w:r>
+        <w:rPr>
+          <w:b/>
+          <w:lang w:val="en-US"/>
+        </w:rPr>
+        <w:t>TriggerMode</w:t>
+      </w:r>
+      <w:proofErr w:type="spellEnd"/>
+      <w:r>
+        <w:rPr>
+          <w:b/>
+          <w:lang w:val="en-US"/>
+        </w:rPr>
+        <w:t>:</w:t>
       </w:r>
       <w:r>
         <w:rPr>
@@ -4271,12 +4539,21 @@
           <w:lang w:val="en-US"/>
         </w:rPr>
       </w:pPr>
-      <w:r>
-        <w:rPr>
-          <w:b/>
-          <w:lang w:val="en-US"/>
-        </w:rPr>
-        <w:t xml:space="preserve">waitMs: </w:t>
+      <w:proofErr w:type="spellStart"/>
+      <w:r>
+        <w:rPr>
+          <w:b/>
+          <w:lang w:val="en-US"/>
+        </w:rPr>
+        <w:t>waitMs</w:t>
+      </w:r>
+      <w:proofErr w:type="spellEnd"/>
+      <w:r>
+        <w:rPr>
+          <w:b/>
+          <w:lang w:val="en-US"/>
+        </w:rPr>
+        <w:t xml:space="preserve">: </w:t>
       </w:r>
       <w:r>
         <w:rPr>
@@ -4289,7 +4566,35 @@
         <w:rPr>
           <w:lang w:val="en-US"/>
         </w:rPr>
-        <w:t>(Milliseconds waited between shot and movement in case the .vbs function waituntilinpos does not work. Currently not applied.)</w:t>
+        <w:t>(Milliseconds waited between shot and movement in case the .</w:t>
+      </w:r>
+      <w:proofErr w:type="spellStart"/>
+      <w:r>
+        <w:rPr>
+          <w:lang w:val="en-US"/>
+        </w:rPr>
+        <w:t>vbs</w:t>
+      </w:r>
+      <w:proofErr w:type="spellEnd"/>
+      <w:r>
+        <w:rPr>
+          <w:lang w:val="en-US"/>
+        </w:rPr>
+        <w:t xml:space="preserve"> function </w:t>
+      </w:r>
+      <w:proofErr w:type="spellStart"/>
+      <w:r>
+        <w:rPr>
+          <w:lang w:val="en-US"/>
+        </w:rPr>
+        <w:t>waituntilinpos</w:t>
+      </w:r>
+      <w:proofErr w:type="spellEnd"/>
+      <w:r>
+        <w:rPr>
+          <w:lang w:val="en-US"/>
+        </w:rPr>
+        <w:t xml:space="preserve"> does not work. Currently not applied.)</w:t>
       </w:r>
     </w:p>
     <w:p>
@@ -4379,12 +4684,21 @@
           <w:lang w:val="en-US"/>
         </w:rPr>
       </w:pPr>
-      <w:r>
-        <w:rPr>
-          <w:b/>
-          <w:lang w:val="en-US"/>
-        </w:rPr>
-        <w:t xml:space="preserve">repRate: </w:t>
+      <w:proofErr w:type="spellStart"/>
+      <w:r>
+        <w:rPr>
+          <w:b/>
+          <w:lang w:val="en-US"/>
+        </w:rPr>
+        <w:t>repRate</w:t>
+      </w:r>
+      <w:proofErr w:type="spellEnd"/>
+      <w:r>
+        <w:rPr>
+          <w:b/>
+          <w:lang w:val="en-US"/>
+        </w:rPr>
+        <w:t xml:space="preserve">: </w:t>
       </w:r>
       <w:r>
         <w:rPr>
@@ -4405,11 +4719,19 @@
         </w:rPr>
         <w:t xml:space="preserve">Laser </w:t>
       </w:r>
-      <w:r>
-        <w:rPr>
-          <w:lang w:val="en-US"/>
-        </w:rPr>
-        <w:t xml:space="preserve">Pulsewidth in </w:t>
+      <w:proofErr w:type="spellStart"/>
+      <w:r>
+        <w:rPr>
+          <w:lang w:val="en-US"/>
+        </w:rPr>
+        <w:t>Pulsewidth</w:t>
+      </w:r>
+      <w:proofErr w:type="spellEnd"/>
+      <w:r>
+        <w:rPr>
+          <w:lang w:val="en-US"/>
+        </w:rPr>
+        <w:t xml:space="preserve"> in </w:t>
       </w:r>
       <w:r>
         <w:rPr>
@@ -4492,13 +4814,43 @@
           <w:b/>
           <w:lang w:val="en-US"/>
         </w:rPr>
-        <w:t>[Create Rasterfahrt script].</w:t>
-      </w:r>
-      <w:r>
-        <w:rPr>
-          <w:lang w:val="en-US"/>
-        </w:rPr>
-        <w:t xml:space="preserve"> If successful, an info-prompt will appear again. The script with your chosen name will be saved into the “Skripte” folder.</w:t>
+        <w:t xml:space="preserve">[Create </w:t>
+      </w:r>
+      <w:proofErr w:type="spellStart"/>
+      <w:r>
+        <w:rPr>
+          <w:b/>
+          <w:lang w:val="en-US"/>
+        </w:rPr>
+        <w:t>Rasterfahrt</w:t>
+      </w:r>
+      <w:proofErr w:type="spellEnd"/>
+      <w:r>
+        <w:rPr>
+          <w:b/>
+          <w:lang w:val="en-US"/>
+        </w:rPr>
+        <w:t xml:space="preserve"> script].</w:t>
+      </w:r>
+      <w:r>
+        <w:rPr>
+          <w:lang w:val="en-US"/>
+        </w:rPr>
+        <w:t xml:space="preserve"> If successful, an info-prompt will appear again. The script with your chosen name will be saved into the “</w:t>
+      </w:r>
+      <w:proofErr w:type="spellStart"/>
+      <w:r>
+        <w:rPr>
+          <w:lang w:val="en-US"/>
+        </w:rPr>
+        <w:t>Skripte</w:t>
+      </w:r>
+      <w:proofErr w:type="spellEnd"/>
+      <w:r>
+        <w:rPr>
+          <w:lang w:val="en-US"/>
+        </w:rPr>
+        <w:t>” folder.</w:t>
       </w:r>
     </w:p>
     <w:p>
@@ -4532,13 +4884,7 @@
         <w:rPr>
           <w:lang w:val="en-US"/>
         </w:rPr>
-        <w:t>script into your 3Dmicromac application and execute</w:t>
-      </w:r>
-      <w:r>
-        <w:rPr>
-          <w:lang w:val="en-US"/>
-        </w:rPr>
-        <w:t>.</w:t>
+        <w:t>script into your 3Dmicromac application and execute.</w:t>
       </w:r>
     </w:p>
     <w:p>
@@ -4691,11 +5037,19 @@
                 <w:lang w:val="en-US"/>
               </w:rPr>
             </w:pPr>
+            <w:proofErr w:type="spellStart"/>
             <w:r>
               <w:rPr>
                 <w:lang w:val="en-US"/>
               </w:rPr>
-              <w:t>ValueError: could not convert string to float.</w:t>
+              <w:t>ValueError</w:t>
+            </w:r>
+            <w:proofErr w:type="spellEnd"/>
+            <w:r>
+              <w:rPr>
+                <w:lang w:val="en-US"/>
+              </w:rPr>
+              <w:t>: could not convert string to float.</w:t>
             </w:r>
           </w:p>
         </w:tc>
@@ -4891,6 +5245,22 @@
           <w:lang w:val="en-US"/>
         </w:rPr>
       </w:pPr>
+    </w:p>
+    <w:p>
+      <w:pPr>
+        <w:tabs>
+          <w:tab w:val="left" w:pos="3274"/>
+        </w:tabs>
+        <w:rPr>
+          <w:lang w:val="en-US"/>
+        </w:rPr>
+      </w:pPr>
+      <w:r>
+        <w:rPr>
+          <w:lang w:val="en-US"/>
+        </w:rPr>
+        <w:t>For further assistance, please contact eric.klein@imtek.de</w:t>
+      </w:r>
     </w:p>
     <w:sectPr>
       <w:pgSz w:w="11906" w:h="16838"/>

</xml_diff>